<commit_message>
finished exercise - inversion working
</commit_message>
<xml_diff>
--- a/generative/Exercise 1.docx
+++ b/generative/Exercise 1.docx
@@ -77,14 +77,11 @@
     </w:p>
     <w:p>
       <w:r>
-        <w:rPr>
-          <w:noProof/>
-        </w:rPr>
         <w:drawing>
-          <wp:inline distT="0" distB="0" distL="0" distR="0" wp14:anchorId="1D03AF00" wp14:editId="3C768810">
-            <wp:extent cx="3854026" cy="2890520"/>
-            <wp:effectExtent l="0" t="0" r="0" b="5080"/>
-            <wp:docPr id="2053198634" name="Picture 1"/>
+          <wp:inline distT="0" distB="0" distL="0" distR="0" wp14:anchorId="58EA75DC" wp14:editId="76106D23">
+            <wp:extent cx="3846285" cy="2884714"/>
+            <wp:effectExtent l="0" t="0" r="1905" b="0"/>
+            <wp:docPr id="836191003" name="Picture 1" descr="A picture containing text, screenshot, visualization&#10;&#10;Description automatically generated"/>
             <wp:cNvGraphicFramePr>
               <a:graphicFrameLocks xmlns:a="http://schemas.openxmlformats.org/drawingml/2006/main" noChangeAspect="1"/>
             </wp:cNvGraphicFramePr>
@@ -92,33 +89,23 @@
               <a:graphicData uri="http://schemas.openxmlformats.org/drawingml/2006/picture">
                 <pic:pic xmlns:pic="http://schemas.openxmlformats.org/drawingml/2006/picture">
                   <pic:nvPicPr>
-                    <pic:cNvPr id="0" name="Picture 2"/>
-                    <pic:cNvPicPr>
-                      <a:picLocks noChangeAspect="1" noChangeArrowheads="1"/>
-                    </pic:cNvPicPr>
+                    <pic:cNvPr id="836191003" name="Picture 1" descr="A picture containing text, screenshot, visualization&#10;&#10;Description automatically generated"/>
+                    <pic:cNvPicPr/>
                   </pic:nvPicPr>
                   <pic:blipFill>
-                    <a:blip r:embed="rId4">
-                      <a:extLst>
-                        <a:ext uri="{28A0092B-C50C-407E-A947-70E740481C1C}">
-                          <a14:useLocalDpi xmlns:a14="http://schemas.microsoft.com/office/drawing/2010/main" val="0"/>
-                        </a:ext>
-                      </a:extLst>
-                    </a:blip>
-                    <a:srcRect/>
+                    <a:blip r:embed="rId4"/>
                     <a:stretch>
                       <a:fillRect/>
                     </a:stretch>
                   </pic:blipFill>
-                  <pic:spPr bwMode="auto">
+                  <pic:spPr>
                     <a:xfrm>
                       <a:off x="0" y="0"/>
-                      <a:ext cx="3879945" cy="2909960"/>
+                      <a:ext cx="3866780" cy="2900085"/>
                     </a:xfrm>
                     <a:prstGeom prst="rect">
                       <a:avLst/>
                     </a:prstGeom>
-                    <a:noFill/>
                   </pic:spPr>
                 </pic:pic>
               </a:graphicData>
@@ -135,10 +122,10 @@
     <w:p>
       <w:r>
         <w:drawing>
-          <wp:inline distT="0" distB="0" distL="0" distR="0" wp14:anchorId="551FF7E5" wp14:editId="2DC0D9AD">
-            <wp:extent cx="3908612" cy="2931460"/>
-            <wp:effectExtent l="0" t="0" r="0" b="2540"/>
-            <wp:docPr id="513281362" name="Picture 1" descr="A picture containing text, screenshot, plot, diagram&#10;&#10;Description automatically generated"/>
+          <wp:inline distT="0" distB="0" distL="0" distR="0" wp14:anchorId="19AC1D3E" wp14:editId="1790C7E0">
+            <wp:extent cx="3902529" cy="2926896"/>
+            <wp:effectExtent l="0" t="0" r="3175" b="6985"/>
+            <wp:docPr id="177671577" name="Picture 1" descr="A picture containing text, screenshot, plot, diagram&#10;&#10;Description automatically generated"/>
             <wp:cNvGraphicFramePr>
               <a:graphicFrameLocks xmlns:a="http://schemas.openxmlformats.org/drawingml/2006/main" noChangeAspect="1"/>
             </wp:cNvGraphicFramePr>
@@ -146,7 +133,7 @@
               <a:graphicData uri="http://schemas.openxmlformats.org/drawingml/2006/picture">
                 <pic:pic xmlns:pic="http://schemas.openxmlformats.org/drawingml/2006/picture">
                   <pic:nvPicPr>
-                    <pic:cNvPr id="513281362" name="Picture 1" descr="A picture containing text, screenshot, plot, diagram&#10;&#10;Description automatically generated"/>
+                    <pic:cNvPr id="177671577" name="Picture 1" descr="A picture containing text, screenshot, plot, diagram&#10;&#10;Description automatically generated"/>
                     <pic:cNvPicPr/>
                   </pic:nvPicPr>
                   <pic:blipFill>
@@ -158,7 +145,7 @@
                   <pic:spPr>
                     <a:xfrm>
                       <a:off x="0" y="0"/>
-                      <a:ext cx="3935516" cy="2951638"/>
+                      <a:ext cx="3945782" cy="2959336"/>
                     </a:xfrm>
                     <a:prstGeom prst="rect">
                       <a:avLst/>
@@ -180,10 +167,10 @@
     <w:p>
       <w:r>
         <w:drawing>
-          <wp:inline distT="0" distB="0" distL="0" distR="0" wp14:anchorId="2A5D9B43" wp14:editId="65F5741D">
-            <wp:extent cx="4128247" cy="4128247"/>
+          <wp:inline distT="0" distB="0" distL="0" distR="0" wp14:anchorId="79195CFD" wp14:editId="1662AA40">
+            <wp:extent cx="4147457" cy="4147457"/>
             <wp:effectExtent l="0" t="0" r="5715" b="5715"/>
-            <wp:docPr id="256210455" name="Picture 1" descr="A picture containing pattern, symmetry&#10;&#10;Description automatically generated"/>
+            <wp:docPr id="961368628" name="Picture 1" descr="A picture containing pattern&#10;&#10;Description automatically generated"/>
             <wp:cNvGraphicFramePr>
               <a:graphicFrameLocks xmlns:a="http://schemas.openxmlformats.org/drawingml/2006/main" noChangeAspect="1"/>
             </wp:cNvGraphicFramePr>
@@ -191,7 +178,7 @@
               <a:graphicData uri="http://schemas.openxmlformats.org/drawingml/2006/picture">
                 <pic:pic xmlns:pic="http://schemas.openxmlformats.org/drawingml/2006/picture">
                   <pic:nvPicPr>
-                    <pic:cNvPr id="256210455" name="Picture 1" descr="A picture containing pattern, symmetry&#10;&#10;Description automatically generated"/>
+                    <pic:cNvPr id="961368628" name="Picture 1" descr="A picture containing pattern&#10;&#10;Description automatically generated"/>
                     <pic:cNvPicPr/>
                   </pic:nvPicPr>
                   <pic:blipFill>
@@ -203,7 +190,7 @@
                   <pic:spPr>
                     <a:xfrm>
                       <a:off x="0" y="0"/>
-                      <a:ext cx="4133636" cy="4133636"/>
+                      <a:ext cx="4153055" cy="4153055"/>
                     </a:xfrm>
                     <a:prstGeom prst="rect">
                       <a:avLst/>
@@ -218,16 +205,11 @@
     </w:p>
     <w:p>
       <w:r>
-        <w:t>4.</w:t>
-      </w:r>
-    </w:p>
-    <w:p>
-      <w:r>
         <w:drawing>
-          <wp:inline distT="0" distB="0" distL="0" distR="0" wp14:anchorId="6D7BBF78" wp14:editId="26CF49BC">
-            <wp:extent cx="4138246" cy="3103685"/>
-            <wp:effectExtent l="0" t="0" r="0" b="1905"/>
-            <wp:docPr id="220559584" name="Picture 1"/>
+          <wp:inline distT="0" distB="0" distL="0" distR="0" wp14:anchorId="68F36BB4" wp14:editId="4537111E">
+            <wp:extent cx="4620986" cy="3465740"/>
+            <wp:effectExtent l="0" t="0" r="8255" b="1905"/>
+            <wp:docPr id="1835986156" name="Picture 1" descr="A picture containing text, screenshot, display, number&#10;&#10;Description automatically generated"/>
             <wp:cNvGraphicFramePr>
               <a:graphicFrameLocks xmlns:a="http://schemas.openxmlformats.org/drawingml/2006/main" noChangeAspect="1"/>
             </wp:cNvGraphicFramePr>
@@ -235,7 +217,7 @@
               <a:graphicData uri="http://schemas.openxmlformats.org/drawingml/2006/picture">
                 <pic:pic xmlns:pic="http://schemas.openxmlformats.org/drawingml/2006/picture">
                   <pic:nvPicPr>
-                    <pic:cNvPr id="220559584" name=""/>
+                    <pic:cNvPr id="1835986156" name="Picture 1" descr="A picture containing text, screenshot, display, number&#10;&#10;Description automatically generated"/>
                     <pic:cNvPicPr/>
                   </pic:nvPicPr>
                   <pic:blipFill>
@@ -247,7 +229,7 @@
                   <pic:spPr>
                     <a:xfrm>
                       <a:off x="0" y="0"/>
-                      <a:ext cx="4155562" cy="3116672"/>
+                      <a:ext cx="4666104" cy="3499578"/>
                     </a:xfrm>
                     <a:prstGeom prst="rect">
                       <a:avLst/>
@@ -261,7 +243,6 @@
       </w:r>
     </w:p>
     <w:p/>
-    <w:p/>
     <w:p>
       <w:r>
         <w:t xml:space="preserve">In this scatter plot, we can see that sampling (with the same seed) using increasing sampling steps, converges as T increases. </w:t>
@@ -275,10 +256,10 @@
     <w:p>
       <w:r>
         <w:drawing>
-          <wp:inline distT="0" distB="0" distL="0" distR="0" wp14:anchorId="54291F43" wp14:editId="3DED887A">
-            <wp:extent cx="4456537" cy="4038600"/>
-            <wp:effectExtent l="0" t="0" r="1270" b="0"/>
-            <wp:docPr id="1063701686" name="Picture 1" descr="A picture containing text, pattern&#10;&#10;Description automatically generated"/>
+          <wp:inline distT="0" distB="0" distL="0" distR="0" wp14:anchorId="5A14A0C7" wp14:editId="28940861">
+            <wp:extent cx="4308764" cy="4308764"/>
+            <wp:effectExtent l="0" t="0" r="0" b="0"/>
+            <wp:docPr id="1865864803" name="Picture 1" descr="A picture containing text&#10;&#10;Description automatically generated"/>
             <wp:cNvGraphicFramePr>
               <a:graphicFrameLocks xmlns:a="http://schemas.openxmlformats.org/drawingml/2006/main" noChangeAspect="1"/>
             </wp:cNvGraphicFramePr>
@@ -286,7 +267,7 @@
               <a:graphicData uri="http://schemas.openxmlformats.org/drawingml/2006/picture">
                 <pic:pic xmlns:pic="http://schemas.openxmlformats.org/drawingml/2006/picture">
                   <pic:nvPicPr>
-                    <pic:cNvPr id="1063701686" name="Picture 1" descr="A picture containing text, pattern&#10;&#10;Description automatically generated"/>
+                    <pic:cNvPr id="1865864803" name="Picture 1" descr="A picture containing text&#10;&#10;Description automatically generated"/>
                     <pic:cNvPicPr/>
                   </pic:nvPicPr>
                   <pic:blipFill>
@@ -298,7 +279,7 @@
                   <pic:spPr>
                     <a:xfrm>
                       <a:off x="0" y="0"/>
-                      <a:ext cx="4470198" cy="4050980"/>
+                      <a:ext cx="4319066" cy="4319066"/>
                     </a:xfrm>
                     <a:prstGeom prst="rect">
                       <a:avLst/>
@@ -316,31 +297,7 @@
         <w:t>In the presented scatter plots, I wanted to see how sampling works using the same noise scheduler, noisier ones, and a less noisy one.</w:t>
       </w:r>
       <w:r>
-        <w:t xml:space="preserve"> </w:t>
-      </w:r>
-      <w:proofErr w:type="gramStart"/>
-      <w:r>
-        <w:t>F(</w:t>
-      </w:r>
-      <w:proofErr w:type="gramEnd"/>
-      <w:r>
-        <w:t xml:space="preserve">1) = 1 for all used schedulers. It is visible that using the same noise schedulers used in training, spreads the samples more uniformly, matching the training data. Also, it is visible that using a less noisy scheduler, the data is </w:t>
-      </w:r>
-      <w:proofErr w:type="gramStart"/>
-      <w:r>
-        <w:t>more dense</w:t>
-      </w:r>
-      <w:proofErr w:type="gramEnd"/>
-      <w:r>
-        <w:t xml:space="preserve"> in the center of the square, as opposed to the noisier schedulers, that “pushed” the samples to the edges of the square. In summary, </w:t>
-      </w:r>
-      <w:proofErr w:type="gramStart"/>
-      <w:r>
-        <w:t>in order to</w:t>
-      </w:r>
-      <w:proofErr w:type="gramEnd"/>
-      <w:r>
-        <w:t xml:space="preserve"> sample exactly like the training data, I would use the same noise scheduler, but if I wanted to control how my samples spread, I will choose a scheduler based on those findings.</w:t>
+        <w:t xml:space="preserve"> F(1) = 1 for all used schedulers. It is visible that using the same noise schedulers used in training, spreads the samples more uniformly, matching the training data. Also, it is visible that using a less noisy scheduler, the data is more dense in the center of the square, as opposed to the noisier schedulers, that “pushed” the samples to the edges of the square. In summary, in order to sample exactly like the training data, I would use the same noise scheduler, but if I wanted to control how my samples spread, I will choose a scheduler based on those findings.</w:t>
       </w:r>
     </w:p>
     <w:p>
@@ -358,25 +315,17 @@
     </w:p>
     <w:p>
       <w:r>
-        <w:t>I was thinking that the added noise will still result in the same “Area” (populated areas from the training set</w:t>
-      </w:r>
-      <w:proofErr w:type="gramStart"/>
-      <w:r>
-        <w:t>), but</w:t>
-      </w:r>
-      <w:proofErr w:type="gramEnd"/>
-      <w:r>
-        <w:t xml:space="preserve"> will add a little variance to the outputs from the same noise input.</w:t>
-      </w:r>
-    </w:p>
-    <w:p>
-      <w:r>
         <w:lastRenderedPageBreak/>
+        <w:t>I was thinking that the added noise will still result in the same “Area” (populated areas from the training set), but will add a little variance to the outputs from the same noise input.</w:t>
+      </w:r>
+    </w:p>
+    <w:p>
+      <w:r>
         <w:drawing>
-          <wp:inline distT="0" distB="0" distL="0" distR="0" wp14:anchorId="4012F859" wp14:editId="2C754EB2">
-            <wp:extent cx="4450976" cy="3338231"/>
-            <wp:effectExtent l="0" t="0" r="6985" b="0"/>
-            <wp:docPr id="896680354" name="Picture 1" descr="A picture containing screenshot, diagram, plot, text&#10;&#10;Description automatically generated"/>
+          <wp:inline distT="0" distB="0" distL="0" distR="0" wp14:anchorId="5154FEF3" wp14:editId="366F4393">
+            <wp:extent cx="4620491" cy="3465368"/>
+            <wp:effectExtent l="0" t="0" r="8890" b="1905"/>
+            <wp:docPr id="1120485743" name="Picture 1" descr="A picture containing screenshot, diagram, text, plot&#10;&#10;Description automatically generated"/>
             <wp:cNvGraphicFramePr>
               <a:graphicFrameLocks xmlns:a="http://schemas.openxmlformats.org/drawingml/2006/main" noChangeAspect="1"/>
             </wp:cNvGraphicFramePr>
@@ -384,7 +333,7 @@
               <a:graphicData uri="http://schemas.openxmlformats.org/drawingml/2006/picture">
                 <pic:pic xmlns:pic="http://schemas.openxmlformats.org/drawingml/2006/picture">
                   <pic:nvPicPr>
-                    <pic:cNvPr id="896680354" name="Picture 1" descr="A picture containing screenshot, diagram, plot, text&#10;&#10;Description automatically generated"/>
+                    <pic:cNvPr id="1120485743" name="Picture 1" descr="A picture containing screenshot, diagram, text, plot&#10;&#10;Description automatically generated"/>
                     <pic:cNvPicPr/>
                   </pic:nvPicPr>
                   <pic:blipFill>
@@ -396,7 +345,7 @@
                   <pic:spPr>
                     <a:xfrm>
                       <a:off x="0" y="0"/>
-                      <a:ext cx="4485535" cy="3364150"/>
+                      <a:ext cx="4620491" cy="3465368"/>
                     </a:xfrm>
                     <a:prstGeom prst="rect">
                       <a:avLst/>
@@ -430,10 +379,10 @@
     <w:p>
       <w:r>
         <w:drawing>
-          <wp:inline distT="0" distB="0" distL="0" distR="0" wp14:anchorId="70CFD67D" wp14:editId="5DDAF023">
-            <wp:extent cx="4478215" cy="3358663"/>
+          <wp:inline distT="0" distB="0" distL="0" distR="0" wp14:anchorId="459F9E33" wp14:editId="0FF8CEE6">
+            <wp:extent cx="4419600" cy="3314700"/>
             <wp:effectExtent l="0" t="0" r="0" b="0"/>
-            <wp:docPr id="815334434" name="Picture 1" descr="A picture containing screenshot, text, colorfulness&#10;&#10;Description automatically generated"/>
+            <wp:docPr id="87976633" name="Picture 1" descr="A picture containing text, screenshot, colorfulness, pattern&#10;&#10;Description automatically generated"/>
             <wp:cNvGraphicFramePr>
               <a:graphicFrameLocks xmlns:a="http://schemas.openxmlformats.org/drawingml/2006/main" noChangeAspect="1"/>
             </wp:cNvGraphicFramePr>
@@ -441,7 +390,7 @@
               <a:graphicData uri="http://schemas.openxmlformats.org/drawingml/2006/picture">
                 <pic:pic xmlns:pic="http://schemas.openxmlformats.org/drawingml/2006/picture">
                   <pic:nvPicPr>
-                    <pic:cNvPr id="815334434" name="Picture 1" descr="A picture containing screenshot, text, colorfulness&#10;&#10;Description automatically generated"/>
+                    <pic:cNvPr id="87976633" name="Picture 1" descr="A picture containing text, screenshot, colorfulness, pattern&#10;&#10;Description automatically generated"/>
                     <pic:cNvPicPr/>
                   </pic:nvPicPr>
                   <pic:blipFill>
@@ -453,7 +402,7 @@
                   <pic:spPr>
                     <a:xfrm>
                       <a:off x="0" y="0"/>
-                      <a:ext cx="4491796" cy="3368848"/>
+                      <a:ext cx="4434620" cy="3325965"/>
                     </a:xfrm>
                     <a:prstGeom prst="rect">
                       <a:avLst/>
@@ -474,17 +423,16 @@
     <w:p/>
     <w:p>
       <w:r>
-        <w:lastRenderedPageBreak/>
         <w:t>#added loss over batches for conditioned model</w:t>
       </w:r>
     </w:p>
     <w:p>
       <w:r>
         <w:drawing>
-          <wp:inline distT="0" distB="0" distL="0" distR="0" wp14:anchorId="1EEC3461" wp14:editId="703698D5">
-            <wp:extent cx="4114800" cy="2515670"/>
-            <wp:effectExtent l="0" t="0" r="0" b="0"/>
-            <wp:docPr id="1996203374" name="Picture 1" descr="A picture containing text, screenshot, plot, diagram&#10;&#10;Description automatically generated"/>
+          <wp:inline distT="0" distB="0" distL="0" distR="0" wp14:anchorId="687CF254" wp14:editId="50D44F37">
+            <wp:extent cx="3179232" cy="1898073"/>
+            <wp:effectExtent l="0" t="0" r="2540" b="6985"/>
+            <wp:docPr id="1324827700" name="Picture 1" descr="A picture containing text, screenshot, plot, diagram&#10;&#10;Description automatically generated"/>
             <wp:cNvGraphicFramePr>
               <a:graphicFrameLocks xmlns:a="http://schemas.openxmlformats.org/drawingml/2006/main" noChangeAspect="1"/>
             </wp:cNvGraphicFramePr>
@@ -492,7 +440,7 @@
               <a:graphicData uri="http://schemas.openxmlformats.org/drawingml/2006/picture">
                 <pic:pic xmlns:pic="http://schemas.openxmlformats.org/drawingml/2006/picture">
                   <pic:nvPicPr>
-                    <pic:cNvPr id="1996203374" name="Picture 1" descr="A picture containing text, screenshot, plot, diagram&#10;&#10;Description automatically generated"/>
+                    <pic:cNvPr id="1324827700" name="Picture 1" descr="A picture containing text, screenshot, plot, diagram&#10;&#10;Description automatically generated"/>
                     <pic:cNvPicPr/>
                   </pic:nvPicPr>
                   <pic:blipFill>
@@ -504,7 +452,7 @@
                   <pic:spPr>
                     <a:xfrm>
                       <a:off x="0" y="0"/>
-                      <a:ext cx="4148455" cy="2536246"/>
+                      <a:ext cx="3191545" cy="1905424"/>
                     </a:xfrm>
                     <a:prstGeom prst="rect">
                       <a:avLst/>
@@ -531,15 +479,7 @@
     </w:p>
     <w:p>
       <w:r>
-        <w:t xml:space="preserve">In order to insert the conditioning, I implemented a similar denoiser (NN), only this time I added the class of the input as another </w:t>
-      </w:r>
-      <w:proofErr w:type="gramStart"/>
-      <w:r>
-        <w:t>input, and</w:t>
-      </w:r>
-      <w:proofErr w:type="gramEnd"/>
-      <w:r>
-        <w:t xml:space="preserve"> added an embedding layer to the network. All other functions (such as sampling and estimation) were updated to match both denoisers.</w:t>
+        <w:t>In order to insert the conditioning, I implemented a similar denoiser (NN), only this time I added the class of the input as another input, and added an embedding layer to the network. All other functions (such as sampling and estimation) were updated to match both denoisers.</w:t>
       </w:r>
     </w:p>
     <w:p>
@@ -550,10 +490,10 @@
     <w:p>
       <w:r>
         <w:drawing>
-          <wp:inline distT="0" distB="0" distL="0" distR="0" wp14:anchorId="2670BF32" wp14:editId="076A83D2">
-            <wp:extent cx="4398682" cy="3299012"/>
-            <wp:effectExtent l="0" t="0" r="1905" b="0"/>
-            <wp:docPr id="988779865" name="Picture 1" descr="A picture containing text, screenshot, line, diagram&#10;&#10;Description automatically generated"/>
+          <wp:inline distT="0" distB="0" distL="0" distR="0" wp14:anchorId="4A780870" wp14:editId="7B6457E3">
+            <wp:extent cx="4613564" cy="3460173"/>
+            <wp:effectExtent l="0" t="0" r="0" b="6985"/>
+            <wp:docPr id="41343174" name="Picture 1" descr="A picture containing text, screenshot, line, diagram&#10;&#10;Description automatically generated"/>
             <wp:cNvGraphicFramePr>
               <a:graphicFrameLocks xmlns:a="http://schemas.openxmlformats.org/drawingml/2006/main" noChangeAspect="1"/>
             </wp:cNvGraphicFramePr>
@@ -561,7 +501,7 @@
               <a:graphicData uri="http://schemas.openxmlformats.org/drawingml/2006/picture">
                 <pic:pic xmlns:pic="http://schemas.openxmlformats.org/drawingml/2006/picture">
                   <pic:nvPicPr>
-                    <pic:cNvPr id="988779865" name="Picture 1" descr="A picture containing text, screenshot, line, diagram&#10;&#10;Description automatically generated"/>
+                    <pic:cNvPr id="41343174" name="Picture 1" descr="A picture containing text, screenshot, line, diagram&#10;&#10;Description automatically generated"/>
                     <pic:cNvPicPr/>
                   </pic:nvPicPr>
                   <pic:blipFill>
@@ -573,7 +513,7 @@
                   <pic:spPr>
                     <a:xfrm>
                       <a:off x="0" y="0"/>
-                      <a:ext cx="4406812" cy="3305109"/>
+                      <a:ext cx="4619763" cy="3464823"/>
                     </a:xfrm>
                     <a:prstGeom prst="rect">
                       <a:avLst/>
@@ -589,30 +529,21 @@
     <w:p>
       <w:pPr>
         <w:rPr>
+          <w:rtl/>
+        </w:rPr>
+      </w:pPr>
+      <w:r>
+        <w:t xml:space="preserve">It is visible that the points reach their designated class. </w:t>
+      </w:r>
+      <w:r>
+        <w:rPr>
           <w:rFonts w:hint="cs"/>
           <w:rtl/>
         </w:rPr>
-      </w:pPr>
-      <w:r>
-        <w:t xml:space="preserve">It is visible that the points reach their designated class. </w:t>
-      </w:r>
-      <w:r>
-        <w:rPr>
-          <w:rFonts w:hint="cs"/>
-          <w:rtl/>
-        </w:rPr>
         <w:t xml:space="preserve"> </w:t>
       </w:r>
       <w:r>
-        <w:t>(</w:t>
-      </w:r>
-      <w:proofErr w:type="gramStart"/>
-      <w:r>
-        <w:t>class</w:t>
-      </w:r>
-      <w:proofErr w:type="gramEnd"/>
-      <w:r>
-        <w:t xml:space="preserve"> 0 and 4 reach the line between their neighboring classes)</w:t>
+        <w:t>(class 0 and 4 reach the line between their neighboring classes)</w:t>
       </w:r>
     </w:p>
     <w:p>
@@ -636,10 +567,10 @@
       </w:pPr>
       <w:r>
         <w:drawing>
-          <wp:inline distT="0" distB="0" distL="0" distR="0" wp14:anchorId="3BCA6824" wp14:editId="3AF5E1E7">
-            <wp:extent cx="4459941" cy="3344956"/>
-            <wp:effectExtent l="0" t="0" r="0" b="8255"/>
-            <wp:docPr id="1215761261" name="Picture 1" descr="A picture containing screenshot, text&#10;&#10;Description automatically generated"/>
+          <wp:inline distT="0" distB="0" distL="0" distR="0" wp14:anchorId="513DBF0B" wp14:editId="27338B7C">
+            <wp:extent cx="4294909" cy="3221182"/>
+            <wp:effectExtent l="0" t="0" r="0" b="0"/>
+            <wp:docPr id="1238802340" name="Picture 1" descr="A picture containing text, screenshot, colorfulness&#10;&#10;Description automatically generated"/>
             <wp:cNvGraphicFramePr>
               <a:graphicFrameLocks xmlns:a="http://schemas.openxmlformats.org/drawingml/2006/main" noChangeAspect="1"/>
             </wp:cNvGraphicFramePr>
@@ -647,7 +578,7 @@
               <a:graphicData uri="http://schemas.openxmlformats.org/drawingml/2006/picture">
                 <pic:pic xmlns:pic="http://schemas.openxmlformats.org/drawingml/2006/picture">
                   <pic:nvPicPr>
-                    <pic:cNvPr id="1215761261" name="Picture 1" descr="A picture containing screenshot, text&#10;&#10;Description automatically generated"/>
+                    <pic:cNvPr id="1238802340" name="Picture 1" descr="A picture containing text, screenshot, colorfulness&#10;&#10;Description automatically generated"/>
                     <pic:cNvPicPr/>
                   </pic:nvPicPr>
                   <pic:blipFill>
@@ -659,7 +590,7 @@
                   <pic:spPr>
                     <a:xfrm>
                       <a:off x="0" y="0"/>
-                      <a:ext cx="4472307" cy="3354230"/>
+                      <a:ext cx="4304617" cy="3228463"/>
                     </a:xfrm>
                     <a:prstGeom prst="rect">
                       <a:avLst/>
@@ -686,7 +617,13 @@
     </w:p>
     <w:p>
       <w:r>
-        <w:t>Overall, it seems that the spatial distribution is very similar to the input distribution. However, it seems that classes 0 and 4 are more difficult than the others. A possible explanation is that from normal distribution, it is less likely to sample an initial point in those areas, so maybe the denoiser is less likely to succeed in reversing the noise to those classes.</w:t>
+        <w:t>Overall, it seems that the spatial distribution is very similar to the input distribution. However, it seems that classes 0 and 4 are</w:t>
+      </w:r>
+      <w:r>
+        <w:t xml:space="preserve"> slightly</w:t>
+      </w:r>
+      <w:r>
+        <w:t xml:space="preserve"> more difficult than the others. A possible explanation is that from normal distribution, it is less likely to sample an initial point in those areas, so maybe the denoiser is less likely to succeed in reversing the noise to those classes.</w:t>
       </w:r>
     </w:p>
     <w:p>
@@ -697,10 +634,10 @@
     <w:p>
       <w:r>
         <w:drawing>
-          <wp:inline distT="0" distB="0" distL="0" distR="0" wp14:anchorId="0A5EDC91" wp14:editId="115EEFD7">
-            <wp:extent cx="5486400" cy="250190"/>
-            <wp:effectExtent l="0" t="0" r="0" b="0"/>
-            <wp:docPr id="1502091711" name="Picture 1"/>
+          <wp:inline distT="0" distB="0" distL="0" distR="0" wp14:anchorId="630C7ED3" wp14:editId="2C6135B9">
+            <wp:extent cx="5486400" cy="262890"/>
+            <wp:effectExtent l="0" t="0" r="0" b="3810"/>
+            <wp:docPr id="533982625" name="Picture 1"/>
             <wp:cNvGraphicFramePr>
               <a:graphicFrameLocks xmlns:a="http://schemas.openxmlformats.org/drawingml/2006/main" noChangeAspect="1"/>
             </wp:cNvGraphicFramePr>
@@ -708,7 +645,7 @@
               <a:graphicData uri="http://schemas.openxmlformats.org/drawingml/2006/picture">
                 <pic:pic xmlns:pic="http://schemas.openxmlformats.org/drawingml/2006/picture">
                   <pic:nvPicPr>
-                    <pic:cNvPr id="1502091711" name=""/>
+                    <pic:cNvPr id="533982625" name=""/>
                     <pic:cNvPicPr/>
                   </pic:nvPicPr>
                   <pic:blipFill>
@@ -720,7 +657,7 @@
                   <pic:spPr>
                     <a:xfrm>
                       <a:off x="0" y="0"/>
-                      <a:ext cx="5486400" cy="250190"/>
+                      <a:ext cx="5486400" cy="262890"/>
                     </a:xfrm>
                     <a:prstGeom prst="rect">
                       <a:avLst/>
@@ -734,6 +671,12 @@
       </w:r>
     </w:p>
     <w:p>
+      <w:pPr>
+        <w:rPr>
+          <w:rFonts w:hint="cs"/>
+          <w:rtl/>
+        </w:rPr>
+      </w:pPr>
       <w:r>
         <w:t xml:space="preserve">From the first two points we can see that the same point, once assigned to the right class and the other to a different one, the probability of the former is much higher. The least likely point is far away </w:t>
       </w:r>
@@ -766,6 +709,47 @@
           <w:u w:val="single"/>
         </w:rPr>
       </w:pPr>
+      <w:r>
+        <w:rPr>
+          <w:u w:val="single"/>
+        </w:rPr>
+        <w:lastRenderedPageBreak/>
+        <w:drawing>
+          <wp:inline distT="0" distB="0" distL="0" distR="0" wp14:anchorId="6871872C" wp14:editId="091E23A8">
+            <wp:extent cx="4610100" cy="3457575"/>
+            <wp:effectExtent l="0" t="0" r="0" b="9525"/>
+            <wp:docPr id="1727372805" name="Picture 1" descr="A picture containing text, screenshot, colorfulness&#10;&#10;Description automatically generated"/>
+            <wp:cNvGraphicFramePr>
+              <a:graphicFrameLocks xmlns:a="http://schemas.openxmlformats.org/drawingml/2006/main" noChangeAspect="1"/>
+            </wp:cNvGraphicFramePr>
+            <a:graphic xmlns:a="http://schemas.openxmlformats.org/drawingml/2006/main">
+              <a:graphicData uri="http://schemas.openxmlformats.org/drawingml/2006/picture">
+                <pic:pic xmlns:pic="http://schemas.openxmlformats.org/drawingml/2006/picture">
+                  <pic:nvPicPr>
+                    <pic:cNvPr id="1727372805" name="Picture 1" descr="A picture containing text, screenshot, colorfulness&#10;&#10;Description automatically generated"/>
+                    <pic:cNvPicPr/>
+                  </pic:nvPicPr>
+                  <pic:blipFill>
+                    <a:blip r:embed="rId15"/>
+                    <a:stretch>
+                      <a:fillRect/>
+                    </a:stretch>
+                  </pic:blipFill>
+                  <pic:spPr>
+                    <a:xfrm>
+                      <a:off x="0" y="0"/>
+                      <a:ext cx="4628453" cy="3471340"/>
+                    </a:xfrm>
+                    <a:prstGeom prst="rect">
+                      <a:avLst/>
+                    </a:prstGeom>
+                  </pic:spPr>
+                </pic:pic>
+              </a:graphicData>
+            </a:graphic>
+          </wp:inline>
+        </w:drawing>
+      </w:r>
     </w:p>
     <w:p>
       <w:pPr>
@@ -773,6 +757,12 @@
           <w:u w:val="single"/>
         </w:rPr>
       </w:pPr>
+      <w:r>
+        <w:t>(there are two points at (-0.8,0.</w:t>
+      </w:r>
+      <w:r>
+        <w:t>8)</w:t>
+      </w:r>
     </w:p>
     <w:p>
       <w:pPr>
@@ -780,59 +770,16 @@
           <w:u w:val="single"/>
         </w:rPr>
       </w:pPr>
-    </w:p>
-    <w:p>
-      <w:pPr>
+      <w:r>
         <w:rPr>
           <w:u w:val="single"/>
         </w:rPr>
-      </w:pPr>
-    </w:p>
-    <w:p>
-      <w:pPr>
-        <w:rPr>
-          <w:u w:val="single"/>
-        </w:rPr>
-      </w:pPr>
-    </w:p>
-    <w:p>
-      <w:pPr>
-        <w:rPr>
-          <w:u w:val="single"/>
-        </w:rPr>
-      </w:pPr>
-      <w:r>
-        <w:rPr>
-          <w:u w:val="single"/>
-        </w:rPr>
-        <w:lastRenderedPageBreak/>
-        <w:t>3.2.4</w:t>
-      </w:r>
-      <w:r>
-        <w:rPr>
-          <w:u w:val="single"/>
-        </w:rPr>
-        <w:t xml:space="preserve"> – </w:t>
-      </w:r>
-      <w:r>
-        <w:rPr>
-          <w:u w:val="single"/>
-        </w:rPr>
-        <w:t>GPT-2</w:t>
-      </w:r>
-      <w:r>
-        <w:rPr>
-          <w:u w:val="single"/>
-        </w:rPr>
-        <w:t>:</w:t>
-      </w:r>
-    </w:p>
-    <w:p>
-      <w:r>
-        <w:t>1</w:t>
-      </w:r>
-      <w:r>
-        <w:t>.</w:t>
+        <w:t>3.2.4 – GPT-2:</w:t>
+      </w:r>
+    </w:p>
+    <w:p>
+      <w:r>
+        <w:t>1.</w:t>
       </w:r>
     </w:p>
     <w:p>
@@ -858,7 +805,7 @@
                     </pic:cNvPicPr>
                   </pic:nvPicPr>
                   <pic:blipFill>
-                    <a:blip r:embed="rId15">
+                    <a:blip r:embed="rId16">
                       <a:extLst>
                         <a:ext uri="{28A0092B-C50C-407E-A947-70E740481C1C}">
                           <a14:useLocalDpi xmlns:a14="http://schemas.microsoft.com/office/drawing/2010/main" val="0"/>
@@ -890,48 +837,54 @@
         </w:drawing>
       </w:r>
     </w:p>
-    <w:p>
-      <w:r>
+    <w:p/>
+    <w:p/>
+    <w:p>
+      <w:r>
+        <w:lastRenderedPageBreak/>
         <w:t>2.</w:t>
       </w:r>
     </w:p>
     <w:p>
+      <w:r>
+        <w:t>At first, I looked at the embedding layer in order to understand how to initialize the input vector (in terms of dimension, and to sample its values uniformly from -1,1). Then, I experimented with different context windows. I wanted to use enough such that the process will be more flexible in terms of possible words to attend to (for example, if the words 4</w:t>
+      </w:r>
+      <w:r>
+        <w:rPr>
+          <w:vertAlign w:val="superscript"/>
+        </w:rPr>
+        <w:t>th</w:t>
+      </w:r>
+      <w:r>
+        <w:t xml:space="preserve"> word on the desired output sentence is not so probable based on the first 3 words, we can give enough context to attend to instead). On the other hand, I didn’t want to use a large context window, to make the learning process easier. Finally I experimented with different step sizes and iterations. For multiple runs, I got sentences that were very similar to the desired sentence (for example</w:t>
+      </w:r>
+      <w:r>
+        <w:t>, only one token was different). I figured that could happen because of the optimizing process, and the randomization of the input vector at the start of the process, So finally after a few runs, I got the desired output.</w:t>
+      </w:r>
+      <w:r>
+        <w:t xml:space="preserve"> </w:t>
+      </w:r>
+    </w:p>
+    <w:p>
+      <w:r>
+        <w:t>Inversion loss:</w:t>
+      </w:r>
+    </w:p>
+    <w:p>
       <w:pPr>
         <w:rPr>
           <w:rtl/>
         </w:rPr>
       </w:pPr>
       <w:r>
-        <w:t>The inversion process did not output a correct input vector. In my opinion there are number of possible explanations.</w:t>
-      </w:r>
-      <w:r>
-        <w:t xml:space="preserve"> </w:t>
-      </w:r>
-      <w:r>
-        <w:t>First</w:t>
-      </w:r>
-      <w:r>
-        <w:t>, it is possible that the model did not learn patterns</w:t>
-      </w:r>
-      <w:r>
-        <w:t xml:space="preserve"> in the training set, whether it’s because the training was not long enough, or the model itself isn’t strong enough. Another explanation could be that there is no similar sentence in the text (the sentence itself and most of the words are not part of the training set). Lastly, I don’t think that using an inversion process </w:t>
-      </w:r>
-      <w:r>
-        <w:t>like that can guarantee success even when trying to output a single word. It depends on the training data and the learning process and there is no guarantee that a specific word will get a positive probability to be the next word no matter what the context it, so trying to output a specific sentence should be possible if the pattern of that sentence is dominant in the training data, or if that sentence is very common.</w:t>
-      </w:r>
-    </w:p>
-    <w:p>
-      <w:r>
-        <w:t>Inversion loss:</w:t>
-      </w:r>
-    </w:p>
-    <w:p>
-      <w:r>
+        <w:rPr>
+          <w:noProof/>
+        </w:rPr>
         <w:drawing>
-          <wp:inline distT="0" distB="0" distL="0" distR="0" wp14:anchorId="27BDC2E0" wp14:editId="4CB7DE59">
-            <wp:extent cx="2991750" cy="2095500"/>
+          <wp:inline distT="0" distB="0" distL="0" distR="0" wp14:anchorId="3D7CE200" wp14:editId="27086C44">
+            <wp:extent cx="2290233" cy="1417955"/>
             <wp:effectExtent l="0" t="0" r="0" b="0"/>
-            <wp:docPr id="1415682200" name="Picture 1"/>
+            <wp:docPr id="1155804994" name="Picture 2" descr="A picture containing text, screenshot, plot, diagram&#10;&#10;Description automatically generated"/>
             <wp:cNvGraphicFramePr>
               <a:graphicFrameLocks xmlns:a="http://schemas.openxmlformats.org/drawingml/2006/main" noChangeAspect="1"/>
             </wp:cNvGraphicFramePr>
@@ -939,23 +892,36 @@
               <a:graphicData uri="http://schemas.openxmlformats.org/drawingml/2006/picture">
                 <pic:pic xmlns:pic="http://schemas.openxmlformats.org/drawingml/2006/picture">
                   <pic:nvPicPr>
-                    <pic:cNvPr id="1415682200" name=""/>
-                    <pic:cNvPicPr/>
+                    <pic:cNvPr id="1155804994" name="Picture 2" descr="A picture containing text, screenshot, plot, diagram&#10;&#10;Description automatically generated"/>
+                    <pic:cNvPicPr>
+                      <a:picLocks noChangeAspect="1" noChangeArrowheads="1"/>
+                    </pic:cNvPicPr>
                   </pic:nvPicPr>
                   <pic:blipFill>
-                    <a:blip r:embed="rId16"/>
+                    <a:blip r:embed="rId17">
+                      <a:extLst>
+                        <a:ext uri="{28A0092B-C50C-407E-A947-70E740481C1C}">
+                          <a14:useLocalDpi xmlns:a14="http://schemas.microsoft.com/office/drawing/2010/main" val="0"/>
+                        </a:ext>
+                      </a:extLst>
+                    </a:blip>
+                    <a:srcRect/>
                     <a:stretch>
                       <a:fillRect/>
                     </a:stretch>
                   </pic:blipFill>
-                  <pic:spPr>
+                  <pic:spPr bwMode="auto">
                     <a:xfrm>
                       <a:off x="0" y="0"/>
-                      <a:ext cx="3035923" cy="2126440"/>
+                      <a:ext cx="2312035" cy="1431453"/>
                     </a:xfrm>
                     <a:prstGeom prst="rect">
                       <a:avLst/>
                     </a:prstGeom>
+                    <a:noFill/>
+                    <a:ln>
+                      <a:noFill/>
+                    </a:ln>
                   </pic:spPr>
                 </pic:pic>
               </a:graphicData>
@@ -963,26 +929,12 @@
           </wp:inline>
         </w:drawing>
       </w:r>
-    </w:p>
-    <w:p>
-      <w:r>
-        <w:lastRenderedPageBreak/>
-        <w:t>3.</w:t>
-      </w:r>
-    </w:p>
-    <w:p>
-      <w:pPr>
-        <w:rPr>
-          <w:rFonts w:hint="cs"/>
-          <w:rtl/>
-        </w:rPr>
-      </w:pPr>
       <w:r>
         <w:drawing>
-          <wp:inline distT="0" distB="0" distL="0" distR="0" wp14:anchorId="5BE7A3CE" wp14:editId="2C8118BC">
-            <wp:extent cx="3842657" cy="2881993"/>
-            <wp:effectExtent l="0" t="0" r="5715" b="0"/>
-            <wp:docPr id="1856859593" name="Picture 1" descr="A picture containing text, screenshot, colorfulness&#10;&#10;Description automatically generated"/>
+          <wp:inline distT="0" distB="0" distL="0" distR="0" wp14:anchorId="79C25967" wp14:editId="2FECCA9E">
+            <wp:extent cx="3174723" cy="1943100"/>
+            <wp:effectExtent l="0" t="0" r="6985" b="0"/>
+            <wp:docPr id="726238869" name="Picture 1" descr="A screenshot of a computer program&#10;&#10;Description automatically generated with medium confidence"/>
             <wp:cNvGraphicFramePr>
               <a:graphicFrameLocks xmlns:a="http://schemas.openxmlformats.org/drawingml/2006/main" noChangeAspect="1"/>
             </wp:cNvGraphicFramePr>
@@ -990,52 +942,7 @@
               <a:graphicData uri="http://schemas.openxmlformats.org/drawingml/2006/picture">
                 <pic:pic xmlns:pic="http://schemas.openxmlformats.org/drawingml/2006/picture">
                   <pic:nvPicPr>
-                    <pic:cNvPr id="1856859593" name="Picture 1" descr="A picture containing text, screenshot, colorfulness&#10;&#10;Description automatically generated"/>
-                    <pic:cNvPicPr/>
-                  </pic:nvPicPr>
-                  <pic:blipFill>
-                    <a:blip r:embed="rId17"/>
-                    <a:stretch>
-                      <a:fillRect/>
-                    </a:stretch>
-                  </pic:blipFill>
-                  <pic:spPr>
-                    <a:xfrm>
-                      <a:off x="0" y="0"/>
-                      <a:ext cx="3848579" cy="2886435"/>
-                    </a:xfrm>
-                    <a:prstGeom prst="rect">
-                      <a:avLst/>
-                    </a:prstGeom>
-                  </pic:spPr>
-                </pic:pic>
-              </a:graphicData>
-            </a:graphic>
-          </wp:inline>
-        </w:drawing>
-      </w:r>
-    </w:p>
-    <w:p/>
-    <w:p>
-      <w:r>
-        <w:t>4.</w:t>
-      </w:r>
-    </w:p>
-    <w:p>
-      <w:r>
-        <w:drawing>
-          <wp:inline distT="0" distB="0" distL="0" distR="0" wp14:anchorId="6C451DB5" wp14:editId="01587B62">
-            <wp:extent cx="3880757" cy="2910569"/>
-            <wp:effectExtent l="0" t="0" r="5715" b="4445"/>
-            <wp:docPr id="2114007743" name="Picture 1" descr="A picture containing text, screenshot, colorfulness&#10;&#10;Description automatically generated"/>
-            <wp:cNvGraphicFramePr>
-              <a:graphicFrameLocks xmlns:a="http://schemas.openxmlformats.org/drawingml/2006/main" noChangeAspect="1"/>
-            </wp:cNvGraphicFramePr>
-            <a:graphic xmlns:a="http://schemas.openxmlformats.org/drawingml/2006/main">
-              <a:graphicData uri="http://schemas.openxmlformats.org/drawingml/2006/picture">
-                <pic:pic xmlns:pic="http://schemas.openxmlformats.org/drawingml/2006/picture">
-                  <pic:nvPicPr>
-                    <pic:cNvPr id="2114007743" name="Picture 1" descr="A picture containing text, screenshot, colorfulness&#10;&#10;Description automatically generated"/>
+                    <pic:cNvPr id="726238869" name="Picture 1" descr="A screenshot of a computer program&#10;&#10;Description automatically generated with medium confidence"/>
                     <pic:cNvPicPr/>
                   </pic:nvPicPr>
                   <pic:blipFill>
@@ -1047,7 +954,7 @@
                   <pic:spPr>
                     <a:xfrm>
                       <a:off x="0" y="0"/>
-                      <a:ext cx="3894201" cy="2920652"/>
+                      <a:ext cx="3192497" cy="1953979"/>
                     </a:xfrm>
                     <a:prstGeom prst="rect">
                       <a:avLst/>
@@ -1063,11 +970,116 @@
     <w:p/>
     <w:p>
       <w:r>
+        <w:t>3.</w:t>
+      </w:r>
+    </w:p>
+    <w:p>
+      <w:pPr>
+        <w:rPr>
+          <w:rtl/>
+        </w:rPr>
+      </w:pPr>
+      <w:r>
+        <w:lastRenderedPageBreak/>
+        <w:drawing>
+          <wp:inline distT="0" distB="0" distL="0" distR="0" wp14:anchorId="7C59BEB1" wp14:editId="4CFEAC35">
+            <wp:extent cx="3911600" cy="2933700"/>
+            <wp:effectExtent l="0" t="0" r="0" b="0"/>
+            <wp:docPr id="1828339856" name="Picture 1" descr="A picture containing text, screenshot, colorfulness&#10;&#10;Description automatically generated"/>
+            <wp:cNvGraphicFramePr>
+              <a:graphicFrameLocks xmlns:a="http://schemas.openxmlformats.org/drawingml/2006/main" noChangeAspect="1"/>
+            </wp:cNvGraphicFramePr>
+            <a:graphic xmlns:a="http://schemas.openxmlformats.org/drawingml/2006/main">
+              <a:graphicData uri="http://schemas.openxmlformats.org/drawingml/2006/picture">
+                <pic:pic xmlns:pic="http://schemas.openxmlformats.org/drawingml/2006/picture">
+                  <pic:nvPicPr>
+                    <pic:cNvPr id="1828339856" name="Picture 1" descr="A picture containing text, screenshot, colorfulness&#10;&#10;Description automatically generated"/>
+                    <pic:cNvPicPr/>
+                  </pic:nvPicPr>
+                  <pic:blipFill>
+                    <a:blip r:embed="rId19"/>
+                    <a:stretch>
+                      <a:fillRect/>
+                    </a:stretch>
+                  </pic:blipFill>
+                  <pic:spPr>
+                    <a:xfrm>
+                      <a:off x="0" y="0"/>
+                      <a:ext cx="3948647" cy="2961485"/>
+                    </a:xfrm>
+                    <a:prstGeom prst="rect">
+                      <a:avLst/>
+                    </a:prstGeom>
+                  </pic:spPr>
+                </pic:pic>
+              </a:graphicData>
+            </a:graphic>
+          </wp:inline>
+        </w:drawing>
+      </w:r>
+    </w:p>
+    <w:p/>
+    <w:p>
+      <w:r>
+        <w:t>4.</w:t>
+      </w:r>
+    </w:p>
+    <w:p>
+      <w:r>
+        <w:drawing>
+          <wp:inline distT="0" distB="0" distL="0" distR="0" wp14:anchorId="5C0E3AC1" wp14:editId="1095233B">
+            <wp:extent cx="4078515" cy="3058886"/>
+            <wp:effectExtent l="0" t="0" r="0" b="8255"/>
+            <wp:docPr id="541463543" name="Picture 1" descr="A picture containing text, screenshot, colorfulness, purple&#10;&#10;Description automatically generated"/>
+            <wp:cNvGraphicFramePr>
+              <a:graphicFrameLocks xmlns:a="http://schemas.openxmlformats.org/drawingml/2006/main" noChangeAspect="1"/>
+            </wp:cNvGraphicFramePr>
+            <a:graphic xmlns:a="http://schemas.openxmlformats.org/drawingml/2006/main">
+              <a:graphicData uri="http://schemas.openxmlformats.org/drawingml/2006/picture">
+                <pic:pic xmlns:pic="http://schemas.openxmlformats.org/drawingml/2006/picture">
+                  <pic:nvPicPr>
+                    <pic:cNvPr id="541463543" name="Picture 1" descr="A picture containing text, screenshot, colorfulness, purple&#10;&#10;Description automatically generated"/>
+                    <pic:cNvPicPr/>
+                  </pic:nvPicPr>
+                  <pic:blipFill>
+                    <a:blip r:embed="rId20"/>
+                    <a:stretch>
+                      <a:fillRect/>
+                    </a:stretch>
+                  </pic:blipFill>
+                  <pic:spPr>
+                    <a:xfrm>
+                      <a:off x="0" y="0"/>
+                      <a:ext cx="4084820" cy="3063615"/>
+                    </a:xfrm>
+                    <a:prstGeom prst="rect">
+                      <a:avLst/>
+                    </a:prstGeom>
+                  </pic:spPr>
+                </pic:pic>
+              </a:graphicData>
+            </a:graphic>
+          </wp:inline>
+        </w:drawing>
+      </w:r>
+    </w:p>
+    <w:p/>
+    <w:p>
+      <w:r>
         <w:t>5.</w:t>
       </w:r>
     </w:p>
     <w:p>
-      <w:r>
+      <w:pPr>
+        <w:rPr>
+          <w:rFonts w:hint="cs"/>
+          <w:rtl/>
+        </w:rPr>
+      </w:pPr>
+      <w:r>
+        <w:rPr>
+          <w:noProof/>
+        </w:rPr>
         <w:drawing>
           <wp:inline distT="0" distB="0" distL="0" distR="0" wp14:anchorId="675374A3" wp14:editId="07AE7283">
             <wp:extent cx="3330229" cy="190517"/>
@@ -1084,7 +1096,7 @@
                     <pic:cNvPicPr/>
                   </pic:nvPicPr>
                   <pic:blipFill>
-                    <a:blip r:embed="rId19"/>
+                    <a:blip r:embed="rId21"/>
                     <a:stretch>
                       <a:fillRect/>
                     </a:stretch>

</xml_diff>

<commit_message>
finished exercise - fixed sentence coloring
</commit_message>
<xml_diff>
--- a/generative/Exercise 1.docx
+++ b/generative/Exercise 1.docx
@@ -980,12 +980,11 @@
         </w:rPr>
       </w:pPr>
       <w:r>
-        <w:lastRenderedPageBreak/>
         <w:drawing>
-          <wp:inline distT="0" distB="0" distL="0" distR="0" wp14:anchorId="7C59BEB1" wp14:editId="4CFEAC35">
-            <wp:extent cx="3911600" cy="2933700"/>
-            <wp:effectExtent l="0" t="0" r="0" b="0"/>
-            <wp:docPr id="1828339856" name="Picture 1" descr="A picture containing text, screenshot, colorfulness&#10;&#10;Description automatically generated"/>
+          <wp:inline distT="0" distB="0" distL="0" distR="0" wp14:anchorId="7C919D07" wp14:editId="773F3724">
+            <wp:extent cx="5486400" cy="447675"/>
+            <wp:effectExtent l="0" t="0" r="0" b="9525"/>
+            <wp:docPr id="2023672155" name="Picture 1"/>
             <wp:cNvGraphicFramePr>
               <a:graphicFrameLocks xmlns:a="http://schemas.openxmlformats.org/drawingml/2006/main" noChangeAspect="1"/>
             </wp:cNvGraphicFramePr>
@@ -993,7 +992,7 @@
               <a:graphicData uri="http://schemas.openxmlformats.org/drawingml/2006/picture">
                 <pic:pic xmlns:pic="http://schemas.openxmlformats.org/drawingml/2006/picture">
                   <pic:nvPicPr>
-                    <pic:cNvPr id="1828339856" name="Picture 1" descr="A picture containing text, screenshot, colorfulness&#10;&#10;Description automatically generated"/>
+                    <pic:cNvPr id="2023672155" name=""/>
                     <pic:cNvPicPr/>
                   </pic:nvPicPr>
                   <pic:blipFill>
@@ -1005,7 +1004,7 @@
                   <pic:spPr>
                     <a:xfrm>
                       <a:off x="0" y="0"/>
-                      <a:ext cx="3948647" cy="2961485"/>
+                      <a:ext cx="5486400" cy="447675"/>
                     </a:xfrm>
                     <a:prstGeom prst="rect">
                       <a:avLst/>
@@ -1020,17 +1019,28 @@
     </w:p>
     <w:p/>
     <w:p>
+      <w:pPr>
+        <w:rPr>
+          <w:rtl/>
+        </w:rPr>
+      </w:pPr>
       <w:r>
         <w:t>4.</w:t>
       </w:r>
     </w:p>
     <w:p>
+      <w:pPr>
+        <w:rPr>
+          <w:rFonts w:hint="cs"/>
+          <w:rtl/>
+        </w:rPr>
+      </w:pPr>
       <w:r>
         <w:drawing>
-          <wp:inline distT="0" distB="0" distL="0" distR="0" wp14:anchorId="5C0E3AC1" wp14:editId="1095233B">
-            <wp:extent cx="4078515" cy="3058886"/>
-            <wp:effectExtent l="0" t="0" r="0" b="8255"/>
-            <wp:docPr id="541463543" name="Picture 1" descr="A picture containing text, screenshot, colorfulness, purple&#10;&#10;Description automatically generated"/>
+          <wp:inline distT="0" distB="0" distL="0" distR="0" wp14:anchorId="02E41676" wp14:editId="1341A602">
+            <wp:extent cx="5486400" cy="396875"/>
+            <wp:effectExtent l="0" t="0" r="0" b="3175"/>
+            <wp:docPr id="1899939971" name="Picture 1"/>
             <wp:cNvGraphicFramePr>
               <a:graphicFrameLocks xmlns:a="http://schemas.openxmlformats.org/drawingml/2006/main" noChangeAspect="1"/>
             </wp:cNvGraphicFramePr>
@@ -1038,7 +1048,7 @@
               <a:graphicData uri="http://schemas.openxmlformats.org/drawingml/2006/picture">
                 <pic:pic xmlns:pic="http://schemas.openxmlformats.org/drawingml/2006/picture">
                   <pic:nvPicPr>
-                    <pic:cNvPr id="541463543" name="Picture 1" descr="A picture containing text, screenshot, colorfulness, purple&#10;&#10;Description automatically generated"/>
+                    <pic:cNvPr id="1899939971" name=""/>
                     <pic:cNvPicPr/>
                   </pic:nvPicPr>
                   <pic:blipFill>
@@ -1050,7 +1060,7 @@
                   <pic:spPr>
                     <a:xfrm>
                       <a:off x="0" y="0"/>
-                      <a:ext cx="4084820" cy="3063615"/>
+                      <a:ext cx="5486400" cy="396875"/>
                     </a:xfrm>
                     <a:prstGeom prst="rect">
                       <a:avLst/>
@@ -1063,6 +1073,7 @@
         </w:drawing>
       </w:r>
     </w:p>
+    <w:p/>
     <w:p/>
     <w:p>
       <w:r>

</xml_diff>

<commit_message>
finished exercise - finished wwriting answers and dividing files
</commit_message>
<xml_diff>
--- a/generative/Exercise 1.docx
+++ b/generative/Exercise 1.docx
@@ -78,10 +78,10 @@
     <w:p>
       <w:r>
         <w:drawing>
-          <wp:inline distT="0" distB="0" distL="0" distR="0" wp14:anchorId="58EA75DC" wp14:editId="76106D23">
-            <wp:extent cx="3846285" cy="2884714"/>
-            <wp:effectExtent l="0" t="0" r="1905" b="0"/>
-            <wp:docPr id="836191003" name="Picture 1" descr="A picture containing text, screenshot, visualization&#10;&#10;Description automatically generated"/>
+          <wp:inline distT="0" distB="0" distL="0" distR="0" wp14:anchorId="0CEC1954" wp14:editId="03AA3BF4">
+            <wp:extent cx="3820160" cy="2865120"/>
+            <wp:effectExtent l="0" t="0" r="8890" b="0"/>
+            <wp:docPr id="103500296" name="Picture 1" descr="A picture containing text, screenshot, map, diagram&#10;&#10;Description automatically generated"/>
             <wp:cNvGraphicFramePr>
               <a:graphicFrameLocks xmlns:a="http://schemas.openxmlformats.org/drawingml/2006/main" noChangeAspect="1"/>
             </wp:cNvGraphicFramePr>
@@ -89,11 +89,11 @@
               <a:graphicData uri="http://schemas.openxmlformats.org/drawingml/2006/picture">
                 <pic:pic xmlns:pic="http://schemas.openxmlformats.org/drawingml/2006/picture">
                   <pic:nvPicPr>
-                    <pic:cNvPr id="836191003" name="Picture 1" descr="A picture containing text, screenshot, visualization&#10;&#10;Description automatically generated"/>
+                    <pic:cNvPr id="103500296" name="Picture 1" descr="A picture containing text, screenshot, map, diagram&#10;&#10;Description automatically generated"/>
                     <pic:cNvPicPr/>
                   </pic:nvPicPr>
                   <pic:blipFill>
-                    <a:blip r:embed="rId4"/>
+                    <a:blip r:embed="rId6"/>
                     <a:stretch>
                       <a:fillRect/>
                     </a:stretch>
@@ -101,7 +101,7 @@
                   <pic:spPr>
                     <a:xfrm>
                       <a:off x="0" y="0"/>
-                      <a:ext cx="3866780" cy="2900085"/>
+                      <a:ext cx="3821492" cy="2866119"/>
                     </a:xfrm>
                     <a:prstGeom prst="rect">
                       <a:avLst/>
@@ -121,6 +121,9 @@
     </w:p>
     <w:p>
       <w:r>
+        <w:rPr>
+          <w:noProof/>
+        </w:rPr>
         <w:drawing>
           <wp:inline distT="0" distB="0" distL="0" distR="0" wp14:anchorId="19AC1D3E" wp14:editId="1790C7E0">
             <wp:extent cx="3902529" cy="2926896"/>
@@ -137,7 +140,7 @@
                     <pic:cNvPicPr/>
                   </pic:nvPicPr>
                   <pic:blipFill>
-                    <a:blip r:embed="rId5"/>
+                    <a:blip r:embed="rId7"/>
                     <a:stretch>
                       <a:fillRect/>
                     </a:stretch>
@@ -166,10 +169,13 @@
     </w:p>
     <w:p>
       <w:r>
+        <w:rPr>
+          <w:noProof/>
+        </w:rPr>
         <w:drawing>
-          <wp:inline distT="0" distB="0" distL="0" distR="0" wp14:anchorId="79195CFD" wp14:editId="1662AA40">
-            <wp:extent cx="4147457" cy="4147457"/>
-            <wp:effectExtent l="0" t="0" r="5715" b="5715"/>
+          <wp:inline distT="0" distB="0" distL="0" distR="0" wp14:anchorId="79195CFD" wp14:editId="5AAD44C1">
+            <wp:extent cx="3947160" cy="3947160"/>
+            <wp:effectExtent l="0" t="0" r="0" b="0"/>
             <wp:docPr id="961368628" name="Picture 1" descr="A picture containing pattern&#10;&#10;Description automatically generated"/>
             <wp:cNvGraphicFramePr>
               <a:graphicFrameLocks xmlns:a="http://schemas.openxmlformats.org/drawingml/2006/main" noChangeAspect="1"/>
@@ -182,7 +188,7 @@
                     <pic:cNvPicPr/>
                   </pic:nvPicPr>
                   <pic:blipFill>
-                    <a:blip r:embed="rId6"/>
+                    <a:blip r:embed="rId8"/>
                     <a:stretch>
                       <a:fillRect/>
                     </a:stretch>
@@ -190,7 +196,7 @@
                   <pic:spPr>
                     <a:xfrm>
                       <a:off x="0" y="0"/>
-                      <a:ext cx="4153055" cy="4153055"/>
+                      <a:ext cx="3952748" cy="3952748"/>
                     </a:xfrm>
                     <a:prstGeom prst="rect">
                       <a:avLst/>
@@ -205,10 +211,18 @@
     </w:p>
     <w:p>
       <w:r>
+        <w:t>4.</w:t>
+      </w:r>
+    </w:p>
+    <w:p>
+      <w:r>
+        <w:rPr>
+          <w:noProof/>
+        </w:rPr>
         <w:drawing>
-          <wp:inline distT="0" distB="0" distL="0" distR="0" wp14:anchorId="68F36BB4" wp14:editId="4537111E">
-            <wp:extent cx="4620986" cy="3465740"/>
-            <wp:effectExtent l="0" t="0" r="8255" b="1905"/>
+          <wp:inline distT="0" distB="0" distL="0" distR="0" wp14:anchorId="68F36BB4" wp14:editId="0EB4C8AA">
+            <wp:extent cx="3937000" cy="2952750"/>
+            <wp:effectExtent l="0" t="0" r="6350" b="0"/>
             <wp:docPr id="1835986156" name="Picture 1" descr="A picture containing text, screenshot, display, number&#10;&#10;Description automatically generated"/>
             <wp:cNvGraphicFramePr>
               <a:graphicFrameLocks xmlns:a="http://schemas.openxmlformats.org/drawingml/2006/main" noChangeAspect="1"/>
@@ -221,7 +235,7 @@
                     <pic:cNvPicPr/>
                   </pic:nvPicPr>
                   <pic:blipFill>
-                    <a:blip r:embed="rId7"/>
+                    <a:blip r:embed="rId9"/>
                     <a:stretch>
                       <a:fillRect/>
                     </a:stretch>
@@ -229,7 +243,7 @@
                   <pic:spPr>
                     <a:xfrm>
                       <a:off x="0" y="0"/>
-                      <a:ext cx="4666104" cy="3499578"/>
+                      <a:ext cx="3976069" cy="2982052"/>
                     </a:xfrm>
                     <a:prstGeom prst="rect">
                       <a:avLst/>
@@ -245,8 +259,20 @@
     <w:p/>
     <w:p>
       <w:r>
+        <w:lastRenderedPageBreak/>
         <w:t xml:space="preserve">In this scatter plot, we can see that sampling (with the same seed) using increasing sampling steps, converges as T increases. </w:t>
       </w:r>
+      <w:r>
+        <w:t xml:space="preserve"> From that we can learn that it is possible to find a balanced </w:t>
+      </w:r>
+      <w:proofErr w:type="gramStart"/>
+      <w:r>
+        <w:t>T,  that</w:t>
+      </w:r>
+      <w:proofErr w:type="gramEnd"/>
+      <w:r>
+        <w:t xml:space="preserve"> it is close enough to the point of convergence, but not too large for the process to be efficient.</w:t>
+      </w:r>
     </w:p>
     <w:p>
       <w:r>
@@ -256,8 +282,50 @@
     <w:p>
       <w:r>
         <w:drawing>
-          <wp:inline distT="0" distB="0" distL="0" distR="0" wp14:anchorId="5A14A0C7" wp14:editId="28940861">
-            <wp:extent cx="4308764" cy="4308764"/>
+          <wp:inline distT="0" distB="0" distL="0" distR="0" wp14:anchorId="1DCC55F7" wp14:editId="205ECB1B">
+            <wp:extent cx="3535680" cy="2933629"/>
+            <wp:effectExtent l="0" t="0" r="7620" b="635"/>
+            <wp:docPr id="384071044" name="Picture 1" descr="A picture containing text, diagram, line, plot&#10;&#10;Description automatically generated"/>
+            <wp:cNvGraphicFramePr>
+              <a:graphicFrameLocks xmlns:a="http://schemas.openxmlformats.org/drawingml/2006/main" noChangeAspect="1"/>
+            </wp:cNvGraphicFramePr>
+            <a:graphic xmlns:a="http://schemas.openxmlformats.org/drawingml/2006/main">
+              <a:graphicData uri="http://schemas.openxmlformats.org/drawingml/2006/picture">
+                <pic:pic xmlns:pic="http://schemas.openxmlformats.org/drawingml/2006/picture">
+                  <pic:nvPicPr>
+                    <pic:cNvPr id="384071044" name="Picture 1" descr="A picture containing text, diagram, line, plot&#10;&#10;Description automatically generated"/>
+                    <pic:cNvPicPr/>
+                  </pic:nvPicPr>
+                  <pic:blipFill>
+                    <a:blip r:embed="rId10"/>
+                    <a:stretch>
+                      <a:fillRect/>
+                    </a:stretch>
+                  </pic:blipFill>
+                  <pic:spPr>
+                    <a:xfrm>
+                      <a:off x="0" y="0"/>
+                      <a:ext cx="3548053" cy="2943895"/>
+                    </a:xfrm>
+                    <a:prstGeom prst="rect">
+                      <a:avLst/>
+                    </a:prstGeom>
+                  </pic:spPr>
+                </pic:pic>
+              </a:graphicData>
+            </a:graphic>
+          </wp:inline>
+        </w:drawing>
+      </w:r>
+    </w:p>
+    <w:p>
+      <w:r>
+        <w:rPr>
+          <w:noProof/>
+        </w:rPr>
+        <w:drawing>
+          <wp:inline distT="0" distB="0" distL="0" distR="0" wp14:anchorId="5A14A0C7" wp14:editId="528C7694">
+            <wp:extent cx="4003040" cy="4003040"/>
             <wp:effectExtent l="0" t="0" r="0" b="0"/>
             <wp:docPr id="1865864803" name="Picture 1" descr="A picture containing text&#10;&#10;Description automatically generated"/>
             <wp:cNvGraphicFramePr>
@@ -271,7 +339,7 @@
                     <pic:cNvPicPr/>
                   </pic:nvPicPr>
                   <pic:blipFill>
-                    <a:blip r:embed="rId8"/>
+                    <a:blip r:embed="rId11"/>
                     <a:stretch>
                       <a:fillRect/>
                     </a:stretch>
@@ -279,7 +347,7 @@
                   <pic:spPr>
                     <a:xfrm>
                       <a:off x="0" y="0"/>
-                      <a:ext cx="4319066" cy="4319066"/>
+                      <a:ext cx="4012879" cy="4012879"/>
                     </a:xfrm>
                     <a:prstGeom prst="rect">
                       <a:avLst/>
@@ -294,10 +362,43 @@
     </w:p>
     <w:p>
       <w:r>
+        <w:lastRenderedPageBreak/>
         <w:t>In the presented scatter plots, I wanted to see how sampling works using the same noise scheduler, noisier ones, and a less noisy one.</w:t>
       </w:r>
       <w:r>
-        <w:t xml:space="preserve"> F(1) = 1 for all used schedulers. It is visible that using the same noise schedulers used in training, spreads the samples more uniformly, matching the training data. Also, it is visible that using a less noisy scheduler, the data is more dense in the center of the square, as opposed to the noisier schedulers, that “pushed” the samples to the edges of the square. In summary, in order to sample exactly like the training data, I would use the same noise scheduler, but if I wanted to control how my samples spread, I will choose a scheduler based on those findings.</w:t>
+        <w:t xml:space="preserve"> </w:t>
+      </w:r>
+      <w:proofErr w:type="gramStart"/>
+      <w:r>
+        <w:t>F(</w:t>
+      </w:r>
+      <w:proofErr w:type="gramEnd"/>
+      <w:r>
+        <w:t xml:space="preserve">1) = 1 for all used schedulers. It is visible that using the same noise schedulers used in training, spreads the samples more uniformly, matching the training data. Also, it is visible that using a less noisy scheduler, the data is </w:t>
+      </w:r>
+      <w:proofErr w:type="gramStart"/>
+      <w:r>
+        <w:t>more dense</w:t>
+      </w:r>
+      <w:proofErr w:type="gramEnd"/>
+      <w:r>
+        <w:t xml:space="preserve"> in the center of the square, as opposed to the noisier schedulers, that “pushed” the samples to the edges of the square. In summary, </w:t>
+      </w:r>
+      <w:proofErr w:type="gramStart"/>
+      <w:r>
+        <w:t>in order to</w:t>
+      </w:r>
+      <w:proofErr w:type="gramEnd"/>
+      <w:r>
+        <w:t xml:space="preserve"> sample exactly like the training data, I would use the same noise scheduler, but if I wanted to control how my samples spread, I </w:t>
+      </w:r>
+      <w:proofErr w:type="gramStart"/>
+      <w:r>
+        <w:t>will</w:t>
+      </w:r>
+      <w:proofErr w:type="gramEnd"/>
+      <w:r>
+        <w:t xml:space="preserve"> choose a scheduler based on those findings.</w:t>
       </w:r>
     </w:p>
     <w:p>
@@ -315,16 +416,26 @@
     </w:p>
     <w:p>
       <w:r>
-        <w:lastRenderedPageBreak/>
-        <w:t>I was thinking that the added noise will still result in the same “Area” (populated areas from the training set), but will add a little variance to the outputs from the same noise input.</w:t>
-      </w:r>
-    </w:p>
-    <w:p>
-      <w:r>
+        <w:t>I was thinking that the added noise will still result in the same “Area” (populated areas from the training set</w:t>
+      </w:r>
+      <w:proofErr w:type="gramStart"/>
+      <w:r>
+        <w:t>), but</w:t>
+      </w:r>
+      <w:proofErr w:type="gramEnd"/>
+      <w:r>
+        <w:t xml:space="preserve"> will add a little variance to the outputs from the same noise input.</w:t>
+      </w:r>
+    </w:p>
+    <w:p>
+      <w:r>
+        <w:rPr>
+          <w:noProof/>
+        </w:rPr>
         <w:drawing>
-          <wp:inline distT="0" distB="0" distL="0" distR="0" wp14:anchorId="5154FEF3" wp14:editId="366F4393">
-            <wp:extent cx="4620491" cy="3465368"/>
-            <wp:effectExtent l="0" t="0" r="8890" b="1905"/>
+          <wp:inline distT="0" distB="0" distL="0" distR="0" wp14:anchorId="5154FEF3" wp14:editId="462967FB">
+            <wp:extent cx="4490720" cy="3368040"/>
+            <wp:effectExtent l="0" t="0" r="5080" b="3810"/>
             <wp:docPr id="1120485743" name="Picture 1" descr="A picture containing screenshot, diagram, text, plot&#10;&#10;Description automatically generated"/>
             <wp:cNvGraphicFramePr>
               <a:graphicFrameLocks xmlns:a="http://schemas.openxmlformats.org/drawingml/2006/main" noChangeAspect="1"/>
@@ -337,7 +448,7 @@
                     <pic:cNvPicPr/>
                   </pic:nvPicPr>
                   <pic:blipFill>
-                    <a:blip r:embed="rId9"/>
+                    <a:blip r:embed="rId12"/>
                     <a:stretch>
                       <a:fillRect/>
                     </a:stretch>
@@ -345,7 +456,7 @@
                   <pic:spPr>
                     <a:xfrm>
                       <a:off x="0" y="0"/>
-                      <a:ext cx="4620491" cy="3465368"/>
+                      <a:ext cx="4492407" cy="3369305"/>
                     </a:xfrm>
                     <a:prstGeom prst="rect">
                       <a:avLst/>
@@ -364,10 +475,53 @@
           <w:u w:val="single"/>
         </w:rPr>
       </w:pPr>
-      <w:r>
-        <w:rPr>
-          <w:u w:val="single"/>
-        </w:rPr>
+    </w:p>
+    <w:p>
+      <w:pPr>
+        <w:rPr>
+          <w:u w:val="single"/>
+        </w:rPr>
+      </w:pPr>
+    </w:p>
+    <w:p>
+      <w:pPr>
+        <w:rPr>
+          <w:u w:val="single"/>
+        </w:rPr>
+      </w:pPr>
+    </w:p>
+    <w:p>
+      <w:pPr>
+        <w:rPr>
+          <w:u w:val="single"/>
+        </w:rPr>
+      </w:pPr>
+    </w:p>
+    <w:p>
+      <w:pPr>
+        <w:rPr>
+          <w:u w:val="single"/>
+        </w:rPr>
+      </w:pPr>
+    </w:p>
+    <w:p>
+      <w:pPr>
+        <w:rPr>
+          <w:u w:val="single"/>
+        </w:rPr>
+      </w:pPr>
+    </w:p>
+    <w:p>
+      <w:pPr>
+        <w:rPr>
+          <w:u w:val="single"/>
+        </w:rPr>
+      </w:pPr>
+      <w:r>
+        <w:rPr>
+          <w:u w:val="single"/>
+        </w:rPr>
+        <w:lastRenderedPageBreak/>
         <w:t>2.2.2 – conditional:</w:t>
       </w:r>
     </w:p>
@@ -378,10 +532,13 @@
     </w:p>
     <w:p>
       <w:r>
+        <w:rPr>
+          <w:noProof/>
+        </w:rPr>
         <w:drawing>
-          <wp:inline distT="0" distB="0" distL="0" distR="0" wp14:anchorId="459F9E33" wp14:editId="0FF8CEE6">
-            <wp:extent cx="4419600" cy="3314700"/>
-            <wp:effectExtent l="0" t="0" r="0" b="0"/>
+          <wp:inline distT="0" distB="0" distL="0" distR="0" wp14:anchorId="459F9E33" wp14:editId="4FFA3584">
+            <wp:extent cx="4541520" cy="3406140"/>
+            <wp:effectExtent l="0" t="0" r="0" b="3810"/>
             <wp:docPr id="87976633" name="Picture 1" descr="A picture containing text, screenshot, colorfulness, pattern&#10;&#10;Description automatically generated"/>
             <wp:cNvGraphicFramePr>
               <a:graphicFrameLocks xmlns:a="http://schemas.openxmlformats.org/drawingml/2006/main" noChangeAspect="1"/>
@@ -394,7 +551,7 @@
                     <pic:cNvPicPr/>
                   </pic:nvPicPr>
                   <pic:blipFill>
-                    <a:blip r:embed="rId10"/>
+                    <a:blip r:embed="rId13"/>
                     <a:stretch>
                       <a:fillRect/>
                     </a:stretch>
@@ -402,7 +559,7 @@
                   <pic:spPr>
                     <a:xfrm>
                       <a:off x="0" y="0"/>
-                      <a:ext cx="4434620" cy="3325965"/>
+                      <a:ext cx="4556961" cy="3417721"/>
                     </a:xfrm>
                     <a:prstGeom prst="rect">
                       <a:avLst/>
@@ -428,10 +585,13 @@
     </w:p>
     <w:p>
       <w:r>
+        <w:rPr>
+          <w:noProof/>
+        </w:rPr>
         <w:drawing>
-          <wp:inline distT="0" distB="0" distL="0" distR="0" wp14:anchorId="687CF254" wp14:editId="50D44F37">
-            <wp:extent cx="3179232" cy="1898073"/>
-            <wp:effectExtent l="0" t="0" r="2540" b="6985"/>
+          <wp:inline distT="0" distB="0" distL="0" distR="0" wp14:anchorId="687CF254" wp14:editId="20141612">
+            <wp:extent cx="4896444" cy="2092960"/>
+            <wp:effectExtent l="0" t="0" r="0" b="2540"/>
             <wp:docPr id="1324827700" name="Picture 1" descr="A picture containing text, screenshot, plot, diagram&#10;&#10;Description automatically generated"/>
             <wp:cNvGraphicFramePr>
               <a:graphicFrameLocks xmlns:a="http://schemas.openxmlformats.org/drawingml/2006/main" noChangeAspect="1"/>
@@ -444,7 +604,7 @@
                     <pic:cNvPicPr/>
                   </pic:nvPicPr>
                   <pic:blipFill>
-                    <a:blip r:embed="rId11"/>
+                    <a:blip r:embed="rId14"/>
                     <a:stretch>
                       <a:fillRect/>
                     </a:stretch>
@@ -452,7 +612,7 @@
                   <pic:spPr>
                     <a:xfrm>
                       <a:off x="0" y="0"/>
-                      <a:ext cx="3191545" cy="1905424"/>
+                      <a:ext cx="4933699" cy="2108884"/>
                     </a:xfrm>
                     <a:prstGeom prst="rect">
                       <a:avLst/>
@@ -479,16 +639,28 @@
     </w:p>
     <w:p>
       <w:r>
-        <w:t>In order to insert the conditioning, I implemented a similar denoiser (NN), only this time I added the class of the input as another input, and added an embedding layer to the network. All other functions (such as sampling and estimation) were updated to match both denoisers.</w:t>
-      </w:r>
-    </w:p>
-    <w:p>
-      <w:r>
+        <w:t xml:space="preserve">In order to insert the conditioning, I implemented a similar denoiser (NN), only this time I added the class of the input as another </w:t>
+      </w:r>
+      <w:proofErr w:type="gramStart"/>
+      <w:r>
+        <w:t>input, and</w:t>
+      </w:r>
+      <w:proofErr w:type="gramEnd"/>
+      <w:r>
+        <w:t xml:space="preserve"> added an embedding layer to the network. All other functions (such as sampling and estimation) were updated to match both denoisers.</w:t>
+      </w:r>
+    </w:p>
+    <w:p>
+      <w:r>
+        <w:lastRenderedPageBreak/>
         <w:t>3.</w:t>
       </w:r>
     </w:p>
     <w:p>
       <w:r>
+        <w:rPr>
+          <w:noProof/>
+        </w:rPr>
         <w:drawing>
           <wp:inline distT="0" distB="0" distL="0" distR="0" wp14:anchorId="4A780870" wp14:editId="7B6457E3">
             <wp:extent cx="4613564" cy="3460173"/>
@@ -505,7 +677,7 @@
                     <pic:cNvPicPr/>
                   </pic:nvPicPr>
                   <pic:blipFill>
-                    <a:blip r:embed="rId12"/>
+                    <a:blip r:embed="rId15"/>
                     <a:stretch>
                       <a:fillRect/>
                     </a:stretch>
@@ -543,7 +715,15 @@
         <w:t xml:space="preserve"> </w:t>
       </w:r>
       <w:r>
-        <w:t>(class 0 and 4 reach the line between their neighboring classes)</w:t>
+        <w:t>(</w:t>
+      </w:r>
+      <w:proofErr w:type="gramStart"/>
+      <w:r>
+        <w:t>class</w:t>
+      </w:r>
+      <w:proofErr w:type="gramEnd"/>
+      <w:r>
+        <w:t xml:space="preserve"> 0 and 4 reach the line between their neighboring classes)</w:t>
       </w:r>
     </w:p>
     <w:p>
@@ -555,7 +735,6 @@
     </w:p>
     <w:p>
       <w:r>
-        <w:lastRenderedPageBreak/>
         <w:t>4.</w:t>
       </w:r>
     </w:p>
@@ -566,6 +745,9 @@
         </w:rPr>
       </w:pPr>
       <w:r>
+        <w:rPr>
+          <w:noProof/>
+        </w:rPr>
         <w:drawing>
           <wp:inline distT="0" distB="0" distL="0" distR="0" wp14:anchorId="513DBF0B" wp14:editId="27338B7C">
             <wp:extent cx="4294909" cy="3221182"/>
@@ -582,7 +764,7 @@
                     <pic:cNvPicPr/>
                   </pic:nvPicPr>
                   <pic:blipFill>
-                    <a:blip r:embed="rId13"/>
+                    <a:blip r:embed="rId16"/>
                     <a:stretch>
                       <a:fillRect/>
                     </a:stretch>
@@ -609,6 +791,7 @@
           <w:rFonts w:hint="cs"/>
           <w:rtl/>
         </w:rPr>
+        <w:lastRenderedPageBreak/>
         <w:t>5</w:t>
       </w:r>
       <w:r>
@@ -633,6 +816,9 @@
     </w:p>
     <w:p>
       <w:r>
+        <w:rPr>
+          <w:noProof/>
+        </w:rPr>
         <w:drawing>
           <wp:inline distT="0" distB="0" distL="0" distR="0" wp14:anchorId="630C7ED3" wp14:editId="2C6135B9">
             <wp:extent cx="5486400" cy="262890"/>
@@ -649,7 +835,7 @@
                     <pic:cNvPicPr/>
                   </pic:nvPicPr>
                   <pic:blipFill>
-                    <a:blip r:embed="rId14"/>
+                    <a:blip r:embed="rId17"/>
                     <a:stretch>
                       <a:fillRect/>
                     </a:stretch>
@@ -673,7 +859,6 @@
     <w:p>
       <w:pPr>
         <w:rPr>
-          <w:rFonts w:hint="cs"/>
           <w:rtl/>
         </w:rPr>
       </w:pPr>
@@ -702,23 +887,15 @@
           <w:u w:val="single"/>
         </w:rPr>
       </w:pPr>
-    </w:p>
-    <w:p>
-      <w:pPr>
-        <w:rPr>
-          <w:u w:val="single"/>
-        </w:rPr>
-      </w:pPr>
-      <w:r>
-        <w:rPr>
-          <w:u w:val="single"/>
-        </w:rPr>
-        <w:lastRenderedPageBreak/>
+      <w:r>
+        <w:rPr>
+          <w:u w:val="single"/>
+        </w:rPr>
         <w:drawing>
-          <wp:inline distT="0" distB="0" distL="0" distR="0" wp14:anchorId="6871872C" wp14:editId="091E23A8">
-            <wp:extent cx="4610100" cy="3457575"/>
-            <wp:effectExtent l="0" t="0" r="0" b="9525"/>
-            <wp:docPr id="1727372805" name="Picture 1" descr="A picture containing text, screenshot, colorfulness&#10;&#10;Description automatically generated"/>
+          <wp:inline distT="0" distB="0" distL="0" distR="0" wp14:anchorId="1DCCC00E" wp14:editId="1EFAEDCC">
+            <wp:extent cx="4307840" cy="3230880"/>
+            <wp:effectExtent l="0" t="0" r="0" b="7620"/>
+            <wp:docPr id="1787059267" name="Picture 1" descr="A picture containing text, screenshot&#10;&#10;Description automatically generated"/>
             <wp:cNvGraphicFramePr>
               <a:graphicFrameLocks xmlns:a="http://schemas.openxmlformats.org/drawingml/2006/main" noChangeAspect="1"/>
             </wp:cNvGraphicFramePr>
@@ -726,11 +903,11 @@
               <a:graphicData uri="http://schemas.openxmlformats.org/drawingml/2006/picture">
                 <pic:pic xmlns:pic="http://schemas.openxmlformats.org/drawingml/2006/picture">
                   <pic:nvPicPr>
-                    <pic:cNvPr id="1727372805" name="Picture 1" descr="A picture containing text, screenshot, colorfulness&#10;&#10;Description automatically generated"/>
+                    <pic:cNvPr id="1787059267" name="Picture 1" descr="A picture containing text, screenshot&#10;&#10;Description automatically generated"/>
                     <pic:cNvPicPr/>
                   </pic:nvPicPr>
                   <pic:blipFill>
-                    <a:blip r:embed="rId15"/>
+                    <a:blip r:embed="rId18"/>
                     <a:stretch>
                       <a:fillRect/>
                     </a:stretch>
@@ -738,7 +915,7 @@
                   <pic:spPr>
                     <a:xfrm>
                       <a:off x="0" y="0"/>
-                      <a:ext cx="4628453" cy="3471340"/>
+                      <a:ext cx="4307840" cy="3230880"/>
                     </a:xfrm>
                     <a:prstGeom prst="rect">
                       <a:avLst/>
@@ -757,8 +934,23 @@
           <w:u w:val="single"/>
         </w:rPr>
       </w:pPr>
-      <w:r>
-        <w:t>(there are two points at (-0.8,0.</w:t>
+    </w:p>
+    <w:p>
+      <w:pPr>
+        <w:rPr>
+          <w:u w:val="single"/>
+        </w:rPr>
+      </w:pPr>
+      <w:r>
+        <w:t>(</w:t>
+      </w:r>
+      <w:proofErr w:type="gramStart"/>
+      <w:r>
+        <w:t>there</w:t>
+      </w:r>
+      <w:proofErr w:type="gramEnd"/>
+      <w:r>
+        <w:t xml:space="preserve"> are two points at (-0.8,0.</w:t>
       </w:r>
       <w:r>
         <w:t>8)</w:t>
@@ -770,10 +962,46 @@
           <w:u w:val="single"/>
         </w:rPr>
       </w:pPr>
-      <w:r>
-        <w:rPr>
-          <w:u w:val="single"/>
-        </w:rPr>
+    </w:p>
+    <w:p>
+      <w:pPr>
+        <w:rPr>
+          <w:u w:val="single"/>
+        </w:rPr>
+      </w:pPr>
+    </w:p>
+    <w:p>
+      <w:pPr>
+        <w:rPr>
+          <w:u w:val="single"/>
+        </w:rPr>
+      </w:pPr>
+    </w:p>
+    <w:p>
+      <w:pPr>
+        <w:rPr>
+          <w:u w:val="single"/>
+        </w:rPr>
+      </w:pPr>
+    </w:p>
+    <w:p>
+      <w:pPr>
+        <w:rPr>
+          <w:u w:val="single"/>
+        </w:rPr>
+      </w:pPr>
+    </w:p>
+    <w:p>
+      <w:pPr>
+        <w:rPr>
+          <w:u w:val="single"/>
+        </w:rPr>
+      </w:pPr>
+      <w:r>
+        <w:rPr>
+          <w:u w:val="single"/>
+        </w:rPr>
+        <w:lastRenderedPageBreak/>
         <w:t>3.2.4 – GPT-2:</w:t>
       </w:r>
     </w:p>
@@ -805,7 +1033,7 @@
                     </pic:cNvPicPr>
                   </pic:nvPicPr>
                   <pic:blipFill>
-                    <a:blip r:embed="rId16">
+                    <a:blip r:embed="rId19">
                       <a:extLst>
                         <a:ext uri="{28A0092B-C50C-407E-A947-70E740481C1C}">
                           <a14:useLocalDpi xmlns:a14="http://schemas.microsoft.com/office/drawing/2010/main" val="0"/>
@@ -837,47 +1065,67 @@
         </w:drawing>
       </w:r>
     </w:p>
+    <w:p>
+      <w:r>
+        <w:t>2.</w:t>
+      </w:r>
+    </w:p>
+    <w:p>
+      <w:r>
+        <w:t xml:space="preserve">At first, I looked at the embedding layer </w:t>
+      </w:r>
+      <w:r>
+        <w:t>to</w:t>
+      </w:r>
+      <w:r>
+        <w:t xml:space="preserve"> understand how to initialize the input vector (in terms of dimension, and</w:t>
+      </w:r>
+      <w:r>
+        <w:t xml:space="preserve"> how</w:t>
+      </w:r>
+      <w:r>
+        <w:t xml:space="preserve"> to sample its values). Then, I experimented with different context windows. I wanted to use enough such that the process will be more flexible in terms of possible words to attend to (for example, if the words 4</w:t>
+      </w:r>
+      <w:r>
+        <w:rPr>
+          <w:vertAlign w:val="superscript"/>
+        </w:rPr>
+        <w:t>th</w:t>
+      </w:r>
+      <w:r>
+        <w:t xml:space="preserve"> word on the desired output sentence is not so probable based on the first 3 words, we can give enough context to attend to instead). On the other hand, I didn’t want to use a large context window, to make the learning process easier. </w:t>
+      </w:r>
+      <w:proofErr w:type="gramStart"/>
+      <w:r>
+        <w:t>Finally</w:t>
+      </w:r>
+      <w:proofErr w:type="gramEnd"/>
+      <w:r>
+        <w:t xml:space="preserve"> I experimented with different step sizes and iterations. For multiple runs, I got sentences that were very similar to the desired sentence (for example</w:t>
+      </w:r>
+      <w:r>
+        <w:t xml:space="preserve">, only one token was different). I figured that could happen because of the optimizing process, and the randomization of the input vector at the start of the process, </w:t>
+      </w:r>
+      <w:proofErr w:type="gramStart"/>
+      <w:r>
+        <w:t>So</w:t>
+      </w:r>
+      <w:proofErr w:type="gramEnd"/>
+      <w:r>
+        <w:t xml:space="preserve"> finally after a few runs, I got the desired output.</w:t>
+      </w:r>
+      <w:r>
+        <w:t xml:space="preserve"> </w:t>
+      </w:r>
+    </w:p>
     <w:p/>
     <w:p/>
-    <w:p>
-      <w:r>
-        <w:t>2.</w:t>
-      </w:r>
-    </w:p>
-    <w:p>
-      <w:r>
-        <w:t xml:space="preserve">At first, I looked at the embedding layer </w:t>
-      </w:r>
-      <w:r>
-        <w:t>to</w:t>
-      </w:r>
-      <w:r>
-        <w:t xml:space="preserve"> understand how to initialize the input vector (in terms of dimension, and</w:t>
-      </w:r>
-      <w:r>
-        <w:t xml:space="preserve"> how</w:t>
-      </w:r>
-      <w:r>
-        <w:t xml:space="preserve"> to sample its values). Then, I experimented with different context windows. I wanted to use enough such that the process will be more flexible in terms of possible words to attend to (for example, if the words 4</w:t>
-      </w:r>
-      <w:r>
-        <w:rPr>
-          <w:vertAlign w:val="superscript"/>
-        </w:rPr>
-        <w:t>th</w:t>
-      </w:r>
-      <w:r>
-        <w:t xml:space="preserve"> word on the desired output sentence is not so probable based on the first 3 words, we can give enough context to attend to instead). On the other hand, I didn’t want to use a large context window, to make the learning process easier. Finally I experimented with different step sizes and iterations. For multiple runs, I got sentences that were very similar to the desired sentence (for example</w:t>
-      </w:r>
-      <w:r>
-        <w:t>, only one token was different). I figured that could happen because of the optimizing process, and the randomization of the input vector at the start of the process, So finally after a few runs, I got the desired output.</w:t>
-      </w:r>
-      <w:r>
-        <w:t xml:space="preserve"> </w:t>
-      </w:r>
-    </w:p>
-    <w:p>
-      <w:r>
+    <w:p/>
+    <w:p/>
+    <w:p/>
+    <w:p>
+      <w:r>
+        <w:lastRenderedPageBreak/>
         <w:t>Inversion loss:</w:t>
       </w:r>
     </w:p>
@@ -892,9 +1140,9 @@
           <w:noProof/>
         </w:rPr>
         <w:drawing>
-          <wp:inline distT="0" distB="0" distL="0" distR="0" wp14:anchorId="3D7CE200" wp14:editId="27086C44">
-            <wp:extent cx="2290233" cy="1417955"/>
-            <wp:effectExtent l="0" t="0" r="0" b="0"/>
+          <wp:inline distT="0" distB="0" distL="0" distR="0" wp14:anchorId="3D7CE200" wp14:editId="3D080DA6">
+            <wp:extent cx="3444240" cy="2132436"/>
+            <wp:effectExtent l="0" t="0" r="3810" b="1270"/>
             <wp:docPr id="1155804994" name="Picture 2" descr="A picture containing text, screenshot, plot, diagram&#10;&#10;Description automatically generated"/>
             <wp:cNvGraphicFramePr>
               <a:graphicFrameLocks xmlns:a="http://schemas.openxmlformats.org/drawingml/2006/main" noChangeAspect="1"/>
@@ -909,7 +1157,7 @@
                     </pic:cNvPicPr>
                   </pic:nvPicPr>
                   <pic:blipFill>
-                    <a:blip r:embed="rId17">
+                    <a:blip r:embed="rId20">
                       <a:extLst>
                         <a:ext uri="{28A0092B-C50C-407E-A947-70E740481C1C}">
                           <a14:useLocalDpi xmlns:a14="http://schemas.microsoft.com/office/drawing/2010/main" val="0"/>
@@ -924,7 +1172,7 @@
                   <pic:spPr bwMode="auto">
                     <a:xfrm>
                       <a:off x="0" y="0"/>
-                      <a:ext cx="2312035" cy="1431453"/>
+                      <a:ext cx="3512476" cy="2174683"/>
                     </a:xfrm>
                     <a:prstGeom prst="rect">
                       <a:avLst/>
@@ -941,10 +1189,13 @@
         </w:drawing>
       </w:r>
       <w:r>
+        <w:rPr>
+          <w:noProof/>
+        </w:rPr>
         <w:drawing>
-          <wp:inline distT="0" distB="0" distL="0" distR="0" wp14:anchorId="79C25967" wp14:editId="2FECCA9E">
-            <wp:extent cx="3174723" cy="1943100"/>
-            <wp:effectExtent l="0" t="0" r="6985" b="0"/>
+          <wp:inline distT="0" distB="0" distL="0" distR="0" wp14:anchorId="79C25967" wp14:editId="7134D1D6">
+            <wp:extent cx="3535680" cy="2164025"/>
+            <wp:effectExtent l="0" t="0" r="7620" b="8255"/>
             <wp:docPr id="726238869" name="Picture 1" descr="A screenshot of a computer program&#10;&#10;Description automatically generated with medium confidence"/>
             <wp:cNvGraphicFramePr>
               <a:graphicFrameLocks xmlns:a="http://schemas.openxmlformats.org/drawingml/2006/main" noChangeAspect="1"/>
@@ -957,7 +1208,7 @@
                     <pic:cNvPicPr/>
                   </pic:nvPicPr>
                   <pic:blipFill>
-                    <a:blip r:embed="rId18"/>
+                    <a:blip r:embed="rId21"/>
                     <a:stretch>
                       <a:fillRect/>
                     </a:stretch>
@@ -965,7 +1216,7 @@
                   <pic:spPr>
                     <a:xfrm>
                       <a:off x="0" y="0"/>
-                      <a:ext cx="3192497" cy="1953979"/>
+                      <a:ext cx="3561273" cy="2179689"/>
                     </a:xfrm>
                     <a:prstGeom prst="rect">
                       <a:avLst/>
@@ -991,6 +1242,9 @@
         </w:rPr>
       </w:pPr>
       <w:r>
+        <w:rPr>
+          <w:noProof/>
+        </w:rPr>
         <w:drawing>
           <wp:inline distT="0" distB="0" distL="0" distR="0" wp14:anchorId="7C919D07" wp14:editId="773F3724">
             <wp:extent cx="5486400" cy="447675"/>
@@ -1007,7 +1261,7 @@
                     <pic:cNvPicPr/>
                   </pic:nvPicPr>
                   <pic:blipFill>
-                    <a:blip r:embed="rId19"/>
+                    <a:blip r:embed="rId22"/>
                     <a:stretch>
                       <a:fillRect/>
                     </a:stretch>
@@ -1030,7 +1284,28 @@
     </w:p>
     <w:p>
       <w:r>
-        <w:t>##add explanations</w:t>
+        <w:t>According to the last transformer block, it seems that the model predicted the 11</w:t>
+      </w:r>
+      <w:r>
+        <w:rPr>
+          <w:vertAlign w:val="superscript"/>
+        </w:rPr>
+        <w:t>th</w:t>
+      </w:r>
+      <w:r>
+        <w:t xml:space="preserve"> word mainly based on the second, fifth, sixth and eighth words. We can also see that the 11</w:t>
+      </w:r>
+      <w:r>
+        <w:rPr>
+          <w:vertAlign w:val="superscript"/>
+        </w:rPr>
+        <w:t>th</w:t>
+      </w:r>
+      <w:r>
+        <w:t xml:space="preserve"> word itself got relatively low score, which could indicate that</w:t>
+      </w:r>
+      <w:r>
+        <w:t xml:space="preserve"> the word relies more on the context and the meaning of other words in the sentence, and less on its own meaning.</w:t>
       </w:r>
     </w:p>
     <w:p>
@@ -1046,11 +1321,13 @@
     <w:p>
       <w:pPr>
         <w:rPr>
-          <w:rFonts w:hint="cs"/>
           <w:rtl/>
         </w:rPr>
       </w:pPr>
       <w:r>
+        <w:rPr>
+          <w:noProof/>
+        </w:rPr>
         <w:drawing>
           <wp:inline distT="0" distB="0" distL="0" distR="0" wp14:anchorId="02E41676" wp14:editId="1341A602">
             <wp:extent cx="5486400" cy="396875"/>
@@ -1067,7 +1344,7 @@
                     <pic:cNvPicPr/>
                   </pic:nvPicPr>
                   <pic:blipFill>
-                    <a:blip r:embed="rId20"/>
+                    <a:blip r:embed="rId23"/>
                     <a:stretch>
                       <a:fillRect/>
                     </a:stretch>
@@ -1090,10 +1367,48 @@
     </w:p>
     <w:p>
       <w:r>
-        <w:t>##add explanations</w:t>
-      </w:r>
-      <w:r>
-        <w:tab/>
+        <w:t>According to the first transformer block, it seems that the model predicted the 11</w:t>
+      </w:r>
+      <w:r>
+        <w:rPr>
+          <w:vertAlign w:val="superscript"/>
+        </w:rPr>
+        <w:t>th</w:t>
+      </w:r>
+      <w:r>
+        <w:t xml:space="preserve"> word mainly based on the 10</w:t>
+      </w:r>
+      <w:r>
+        <w:rPr>
+          <w:vertAlign w:val="superscript"/>
+        </w:rPr>
+        <w:t>th</w:t>
+      </w:r>
+      <w:r>
+        <w:t xml:space="preserve"> word, attending less to the words before that. In addition, we can see </w:t>
+      </w:r>
+      <w:proofErr w:type="gramStart"/>
+      <w:r>
+        <w:t>the  11</w:t>
+      </w:r>
+      <w:proofErr w:type="gramEnd"/>
+      <w:r>
+        <w:rPr>
+          <w:vertAlign w:val="superscript"/>
+        </w:rPr>
+        <w:t>th</w:t>
+      </w:r>
+      <w:r>
+        <w:t xml:space="preserve"> word attention score is relatively high, meaning that the 11</w:t>
+      </w:r>
+      <w:r>
+        <w:rPr>
+          <w:vertAlign w:val="superscript"/>
+        </w:rPr>
+        <w:t>th</w:t>
+      </w:r>
+      <w:r>
+        <w:t xml:space="preserve"> word itself is important in determining its representation.</w:t>
       </w:r>
     </w:p>
     <w:p>
@@ -1103,6 +1418,7 @@
         </w:tabs>
       </w:pPr>
       <w:r>
+        <w:lastRenderedPageBreak/>
         <w:t>5.</w:t>
       </w:r>
       <w:r>
@@ -1120,14 +1436,10 @@
       </w:r>
     </w:p>
     <w:p>
-      <w:pPr>
-        <w:rPr>
-          <w:rFonts w:hint="cs"/>
-          <w:rtl/>
-        </w:rPr>
-      </w:pPr>
-      <w:r>
-        <w:lastRenderedPageBreak/>
+      <w:r>
+        <w:rPr>
+          <w:noProof/>
+        </w:rPr>
         <w:drawing>
           <wp:inline distT="0" distB="0" distL="0" distR="0" wp14:anchorId="5B70E73F" wp14:editId="5DE52C36">
             <wp:extent cx="6172200" cy="182880"/>
@@ -1144,7 +1456,7 @@
                     <pic:cNvPicPr/>
                   </pic:nvPicPr>
                   <pic:blipFill>
-                    <a:blip r:embed="rId21"/>
+                    <a:blip r:embed="rId24"/>
                     <a:stretch>
                       <a:fillRect/>
                     </a:stretch>
@@ -1165,6 +1477,65 @@
         </w:drawing>
       </w:r>
     </w:p>
+    <w:p/>
+    <w:p>
+      <w:pPr>
+        <w:rPr>
+          <w:u w:val="single"/>
+        </w:rPr>
+      </w:pPr>
+      <w:r>
+        <w:rPr>
+          <w:u w:val="single"/>
+        </w:rPr>
+        <w:t>Use of AI tools:</w:t>
+      </w:r>
+    </w:p>
+    <w:p>
+      <w:pPr>
+        <w:rPr>
+          <w:rtl/>
+        </w:rPr>
+      </w:pPr>
+      <w:r>
+        <w:t>I used multiple chat bots (</w:t>
+      </w:r>
+      <w:proofErr w:type="spellStart"/>
+      <w:r>
+        <w:t>chatGPT</w:t>
+      </w:r>
+      <w:proofErr w:type="spellEnd"/>
+      <w:r>
+        <w:t xml:space="preserve"> and Bing chat) mainly to ask technical questions such as making sure that </w:t>
+      </w:r>
+      <w:proofErr w:type="spellStart"/>
+      <w:r>
+        <w:t>pytorch</w:t>
+      </w:r>
+      <w:proofErr w:type="spellEnd"/>
+      <w:r>
+        <w:t xml:space="preserve"> tensors are calculating gradients, how to freeze the model etc., as it was my first time </w:t>
+      </w:r>
+      <w:r>
+        <w:t xml:space="preserve">actually working with </w:t>
+      </w:r>
+      <w:proofErr w:type="spellStart"/>
+      <w:r>
+        <w:t>pytorch</w:t>
+      </w:r>
+      <w:proofErr w:type="spellEnd"/>
+      <w:r>
+        <w:t xml:space="preserve"> from scratch (besides a function the helped me paint the sentence in the last question of the GPT part of the exercise, I wrote the code by myself). I also found those tools useful in order to close small gaps in understanding of generative models in </w:t>
+      </w:r>
+      <w:proofErr w:type="gramStart"/>
+      <w:r>
+        <w:t>general, and</w:t>
+      </w:r>
+      <w:proofErr w:type="gramEnd"/>
+      <w:r>
+        <w:t xml:space="preserve"> gain more intuition.</w:t>
+      </w:r>
+    </w:p>
     <w:sectPr>
       <w:pgSz w:w="12240" w:h="15840"/>
       <w:pgMar w:top="1440" w:right="1800" w:bottom="1440" w:left="1800" w:header="720" w:footer="720" w:gutter="0"/>
@@ -1173,6 +1544,56 @@
     </w:sectPr>
   </w:body>
 </w:document>
+</file>
+
+<file path=word/endnotes.xml><?xml version="1.0" encoding="utf-8"?>
+<w:endnotes xmlns:wpc="http://schemas.microsoft.com/office/word/2010/wordprocessingCanvas" xmlns:cx="http://schemas.microsoft.com/office/drawing/2014/chartex" xmlns:cx1="http://schemas.microsoft.com/office/drawing/2015/9/8/chartex" xmlns:cx2="http://schemas.microsoft.com/office/drawing/2015/10/21/chartex" xmlns:cx3="http://schemas.microsoft.com/office/drawing/2016/5/9/chartex" xmlns:cx4="http://schemas.microsoft.com/office/drawing/2016/5/10/chartex" xmlns:cx5="http://schemas.microsoft.com/office/drawing/2016/5/11/chartex" xmlns:cx6="http://schemas.microsoft.com/office/drawing/2016/5/12/chartex" xmlns:cx7="http://schemas.microsoft.com/office/drawing/2016/5/13/chartex" xmlns:cx8="http://schemas.microsoft.com/office/drawing/2016/5/14/chartex" xmlns:mc="http://schemas.openxmlformats.org/markup-compatibility/2006" xmlns:aink="http://schemas.microsoft.com/office/drawing/2016/ink" xmlns:am3d="http://schemas.microsoft.com/office/drawing/2017/model3d" xmlns:o="urn:schemas-microsoft-com:office:office" xmlns:oel="http://schemas.microsoft.com/office/2019/extlst" xmlns:r="http://schemas.openxmlformats.org/officeDocument/2006/relationships" xmlns:m="http://schemas.openxmlformats.org/officeDocument/2006/math" xmlns:v="urn:schemas-microsoft-com:vml" xmlns:wp14="http://schemas.microsoft.com/office/word/2010/wordprocessingDrawing" xmlns:wp="http://schemas.openxmlformats.org/drawingml/2006/wordprocessingDrawing" xmlns:w10="urn:schemas-microsoft-com:office:word" xmlns:w="http://schemas.openxmlformats.org/wordprocessingml/2006/main" xmlns:w14="http://schemas.microsoft.com/office/word/2010/wordml" xmlns:w15="http://schemas.microsoft.com/office/word/2012/wordml" xmlns:w16cex="http://schemas.microsoft.com/office/word/2018/wordml/cex" xmlns:w16cid="http://schemas.microsoft.com/office/word/2016/wordml/cid" xmlns:w16="http://schemas.microsoft.com/office/word/2018/wordml" xmlns:w16du="http://schemas.microsoft.com/office/word/2023/wordml/word16du" xmlns:w16sdtdh="http://schemas.microsoft.com/office/word/2020/wordml/sdtdatahash" xmlns:w16se="http://schemas.microsoft.com/office/word/2015/wordml/symex" xmlns:wpg="http://schemas.microsoft.com/office/word/2010/wordprocessingGroup" xmlns:wpi="http://schemas.microsoft.com/office/word/2010/wordprocessingInk" xmlns:wne="http://schemas.microsoft.com/office/word/2006/wordml" xmlns:wps="http://schemas.microsoft.com/office/word/2010/wordprocessingShape" mc:Ignorable="w14 w15 w16se w16cid w16 w16cex w16sdtdh wp14">
+  <w:endnote w:type="separator" w:id="-1">
+    <w:p>
+      <w:pPr>
+        <w:spacing w:after="0" w:line="240" w:lineRule="auto"/>
+      </w:pPr>
+      <w:r>
+        <w:separator/>
+      </w:r>
+    </w:p>
+  </w:endnote>
+  <w:endnote w:type="continuationSeparator" w:id="0">
+    <w:p>
+      <w:pPr>
+        <w:spacing w:after="0" w:line="240" w:lineRule="auto"/>
+      </w:pPr>
+      <w:r>
+        <w:continuationSeparator/>
+      </w:r>
+    </w:p>
+  </w:endnote>
+</w:endnotes>
+</file>
+
+<file path=word/footnotes.xml><?xml version="1.0" encoding="utf-8"?>
+<w:footnotes xmlns:wpc="http://schemas.microsoft.com/office/word/2010/wordprocessingCanvas" xmlns:cx="http://schemas.microsoft.com/office/drawing/2014/chartex" xmlns:cx1="http://schemas.microsoft.com/office/drawing/2015/9/8/chartex" xmlns:cx2="http://schemas.microsoft.com/office/drawing/2015/10/21/chartex" xmlns:cx3="http://schemas.microsoft.com/office/drawing/2016/5/9/chartex" xmlns:cx4="http://schemas.microsoft.com/office/drawing/2016/5/10/chartex" xmlns:cx5="http://schemas.microsoft.com/office/drawing/2016/5/11/chartex" xmlns:cx6="http://schemas.microsoft.com/office/drawing/2016/5/12/chartex" xmlns:cx7="http://schemas.microsoft.com/office/drawing/2016/5/13/chartex" xmlns:cx8="http://schemas.microsoft.com/office/drawing/2016/5/14/chartex" xmlns:mc="http://schemas.openxmlformats.org/markup-compatibility/2006" xmlns:aink="http://schemas.microsoft.com/office/drawing/2016/ink" xmlns:am3d="http://schemas.microsoft.com/office/drawing/2017/model3d" xmlns:o="urn:schemas-microsoft-com:office:office" xmlns:oel="http://schemas.microsoft.com/office/2019/extlst" xmlns:r="http://schemas.openxmlformats.org/officeDocument/2006/relationships" xmlns:m="http://schemas.openxmlformats.org/officeDocument/2006/math" xmlns:v="urn:schemas-microsoft-com:vml" xmlns:wp14="http://schemas.microsoft.com/office/word/2010/wordprocessingDrawing" xmlns:wp="http://schemas.openxmlformats.org/drawingml/2006/wordprocessingDrawing" xmlns:w10="urn:schemas-microsoft-com:office:word" xmlns:w="http://schemas.openxmlformats.org/wordprocessingml/2006/main" xmlns:w14="http://schemas.microsoft.com/office/word/2010/wordml" xmlns:w15="http://schemas.microsoft.com/office/word/2012/wordml" xmlns:w16cex="http://schemas.microsoft.com/office/word/2018/wordml/cex" xmlns:w16cid="http://schemas.microsoft.com/office/word/2016/wordml/cid" xmlns:w16="http://schemas.microsoft.com/office/word/2018/wordml" xmlns:w16du="http://schemas.microsoft.com/office/word/2023/wordml/word16du" xmlns:w16sdtdh="http://schemas.microsoft.com/office/word/2020/wordml/sdtdatahash" xmlns:w16se="http://schemas.microsoft.com/office/word/2015/wordml/symex" xmlns:wpg="http://schemas.microsoft.com/office/word/2010/wordprocessingGroup" xmlns:wpi="http://schemas.microsoft.com/office/word/2010/wordprocessingInk" xmlns:wne="http://schemas.microsoft.com/office/word/2006/wordml" xmlns:wps="http://schemas.microsoft.com/office/word/2010/wordprocessingShape" mc:Ignorable="w14 w15 w16se w16cid w16 w16cex w16sdtdh wp14">
+  <w:footnote w:type="separator" w:id="-1">
+    <w:p>
+      <w:pPr>
+        <w:spacing w:after="0" w:line="240" w:lineRule="auto"/>
+      </w:pPr>
+      <w:r>
+        <w:separator/>
+      </w:r>
+    </w:p>
+  </w:footnote>
+  <w:footnote w:type="continuationSeparator" w:id="0">
+    <w:p>
+      <w:pPr>
+        <w:spacing w:after="0" w:line="240" w:lineRule="auto"/>
+      </w:pPr>
+      <w:r>
+        <w:continuationSeparator/>
+      </w:r>
+    </w:p>
+  </w:footnote>
+</w:footnotes>
 </file>
 
 <file path=word/styles.xml><?xml version="1.0" encoding="utf-8"?>
@@ -1575,7 +1996,7 @@
   <w:style w:type="paragraph" w:default="1" w:styleId="Normal">
     <w:name w:val="Normal"/>
     <w:qFormat/>
-    <w:rsid w:val="00201D7E"/>
+    <w:rsid w:val="00134246"/>
   </w:style>
   <w:style w:type="character" w:default="1" w:styleId="DefaultParagraphFont">
     <w:name w:val="Default Paragraph Font"/>
@@ -1603,6 +2024,50 @@
     <w:uiPriority w:val="99"/>
     <w:semiHidden/>
     <w:unhideWhenUsed/>
+  </w:style>
+  <w:style w:type="paragraph" w:styleId="Header">
+    <w:name w:val="header"/>
+    <w:basedOn w:val="Normal"/>
+    <w:link w:val="HeaderChar"/>
+    <w:uiPriority w:val="99"/>
+    <w:unhideWhenUsed/>
+    <w:rsid w:val="004D01AC"/>
+    <w:pPr>
+      <w:tabs>
+        <w:tab w:val="center" w:pos="4320"/>
+        <w:tab w:val="right" w:pos="8640"/>
+      </w:tabs>
+      <w:spacing w:after="0" w:line="240" w:lineRule="auto"/>
+    </w:pPr>
+  </w:style>
+  <w:style w:type="character" w:customStyle="1" w:styleId="HeaderChar">
+    <w:name w:val="Header Char"/>
+    <w:basedOn w:val="DefaultParagraphFont"/>
+    <w:link w:val="Header"/>
+    <w:uiPriority w:val="99"/>
+    <w:rsid w:val="004D01AC"/>
+  </w:style>
+  <w:style w:type="paragraph" w:styleId="Footer">
+    <w:name w:val="footer"/>
+    <w:basedOn w:val="Normal"/>
+    <w:link w:val="FooterChar"/>
+    <w:uiPriority w:val="99"/>
+    <w:unhideWhenUsed/>
+    <w:rsid w:val="004D01AC"/>
+    <w:pPr>
+      <w:tabs>
+        <w:tab w:val="center" w:pos="4320"/>
+        <w:tab w:val="right" w:pos="8640"/>
+      </w:tabs>
+      <w:spacing w:after="0" w:line="240" w:lineRule="auto"/>
+    </w:pPr>
+  </w:style>
+  <w:style w:type="character" w:customStyle="1" w:styleId="FooterChar">
+    <w:name w:val="Footer Char"/>
+    <w:basedOn w:val="DefaultParagraphFont"/>
+    <w:link w:val="Footer"/>
+    <w:uiPriority w:val="99"/>
+    <w:rsid w:val="004D01AC"/>
   </w:style>
 </w:styles>
 </file>

</xml_diff>

<commit_message>
finished and submitted ex1
</commit_message>
<xml_diff>
--- a/generative/Exercise 1.docx
+++ b/generative/Exercise 1.docx
@@ -546,9 +546,9 @@
           <w:noProof/>
         </w:rPr>
         <w:drawing>
-          <wp:inline distT="0" distB="0" distL="0" distR="0" wp14:anchorId="459F9E33" wp14:editId="4FFA3584">
-            <wp:extent cx="4541520" cy="3406140"/>
-            <wp:effectExtent l="0" t="0" r="0" b="3810"/>
+          <wp:inline distT="0" distB="0" distL="0" distR="0" wp14:anchorId="459F9E33" wp14:editId="2CB1131D">
+            <wp:extent cx="4373880" cy="3280410"/>
+            <wp:effectExtent l="0" t="0" r="7620" b="0"/>
             <wp:docPr id="87976633" name="Picture 1" descr="A picture containing text, screenshot, colorfulness, pattern&#10;&#10;Description automatically generated"/>
             <wp:cNvGraphicFramePr>
               <a:graphicFrameLocks xmlns:a="http://schemas.openxmlformats.org/drawingml/2006/main" noChangeAspect="1"/>
@@ -569,7 +569,7 @@
                   <pic:spPr>
                     <a:xfrm>
                       <a:off x="0" y="0"/>
-                      <a:ext cx="4556961" cy="3417721"/>
+                      <a:ext cx="4388752" cy="3291564"/>
                     </a:xfrm>
                     <a:prstGeom prst="rect">
                       <a:avLst/>
@@ -662,19 +662,19 @@
     </w:p>
     <w:p>
       <w:r>
+        <w:t>3.</w:t>
+      </w:r>
+    </w:p>
+    <w:p>
+      <w:r>
+        <w:rPr>
+          <w:noProof/>
+        </w:rPr>
         <w:lastRenderedPageBreak/>
-        <w:t>3.</w:t>
-      </w:r>
-    </w:p>
-    <w:p>
-      <w:r>
-        <w:rPr>
-          <w:noProof/>
-        </w:rPr>
         <w:drawing>
-          <wp:inline distT="0" distB="0" distL="0" distR="0" wp14:anchorId="4A780870" wp14:editId="7B6457E3">
-            <wp:extent cx="4613564" cy="3460173"/>
-            <wp:effectExtent l="0" t="0" r="0" b="6985"/>
+          <wp:inline distT="0" distB="0" distL="0" distR="0" wp14:anchorId="4A780870" wp14:editId="7E67AE25">
+            <wp:extent cx="4036905" cy="3027680"/>
+            <wp:effectExtent l="0" t="0" r="1905" b="1270"/>
             <wp:docPr id="41343174" name="Picture 1" descr="A picture containing text, screenshot, line, diagram&#10;&#10;Description automatically generated"/>
             <wp:cNvGraphicFramePr>
               <a:graphicFrameLocks xmlns:a="http://schemas.openxmlformats.org/drawingml/2006/main" noChangeAspect="1"/>
@@ -695,7 +695,7 @@
                   <pic:spPr>
                     <a:xfrm>
                       <a:off x="0" y="0"/>
-                      <a:ext cx="4619763" cy="3464823"/>
+                      <a:ext cx="4047315" cy="3035487"/>
                     </a:xfrm>
                     <a:prstGeom prst="rect">
                       <a:avLst/>
@@ -759,9 +759,9 @@
           <w:noProof/>
         </w:rPr>
         <w:drawing>
-          <wp:inline distT="0" distB="0" distL="0" distR="0" wp14:anchorId="513DBF0B" wp14:editId="27338B7C">
-            <wp:extent cx="4294909" cy="3221182"/>
-            <wp:effectExtent l="0" t="0" r="0" b="0"/>
+          <wp:inline distT="0" distB="0" distL="0" distR="0" wp14:anchorId="513DBF0B" wp14:editId="4E6AD4FC">
+            <wp:extent cx="4008120" cy="3006090"/>
+            <wp:effectExtent l="0" t="0" r="0" b="3810"/>
             <wp:docPr id="1238802340" name="Picture 1" descr="A picture containing text, screenshot, colorfulness&#10;&#10;Description automatically generated"/>
             <wp:cNvGraphicFramePr>
               <a:graphicFrameLocks xmlns:a="http://schemas.openxmlformats.org/drawingml/2006/main" noChangeAspect="1"/>
@@ -782,7 +782,7 @@
                   <pic:spPr>
                     <a:xfrm>
                       <a:off x="0" y="0"/>
-                      <a:ext cx="4304617" cy="3228463"/>
+                      <a:ext cx="4017761" cy="3013321"/>
                     </a:xfrm>
                     <a:prstGeom prst="rect">
                       <a:avLst/>
@@ -801,22 +801,25 @@
           <w:rFonts w:hint="cs"/>
           <w:rtl/>
         </w:rPr>
+        <w:t>5</w:t>
+      </w:r>
+      <w:r>
+        <w:t>.</w:t>
+      </w:r>
+    </w:p>
+    <w:p>
+      <w:r>
+        <w:t>Overall, it seems that the spatial distribution is very similar to the input distribution. However, it seems that classes 0 and 4 are</w:t>
+      </w:r>
+      <w:r>
+        <w:t xml:space="preserve"> slightly</w:t>
+      </w:r>
+      <w:r>
+        <w:t xml:space="preserve"> more difficult than the others. A possible explanation is </w:t>
+      </w:r>
+      <w:r>
         <w:lastRenderedPageBreak/>
-        <w:t>5</w:t>
-      </w:r>
-      <w:r>
-        <w:t>.</w:t>
-      </w:r>
-    </w:p>
-    <w:p>
-      <w:r>
-        <w:t>Overall, it seems that the spatial distribution is very similar to the input distribution. However, it seems that classes 0 and 4 are</w:t>
-      </w:r>
-      <w:r>
-        <w:t xml:space="preserve"> slightly</w:t>
-      </w:r>
-      <w:r>
-        <w:t xml:space="preserve"> more difficult than the others. A possible explanation is that from normal distribution, it is less likely to sample an initial point in those areas, so maybe the denoiser is less likely to succeed in reversing the noise to those classes.</w:t>
+        <w:t>that from normal distribution, it is less likely to sample an initial point in those areas, so maybe the denoiser is less likely to succeed in reversing the noise to those classes.</w:t>
       </w:r>
     </w:p>
     <w:p>
@@ -903,8 +906,8 @@
           <w:u w:val="single"/>
         </w:rPr>
         <w:drawing>
-          <wp:inline distT="0" distB="0" distL="0" distR="0" wp14:anchorId="1DCCC00E" wp14:editId="1EFAEDCC">
-            <wp:extent cx="4307840" cy="3230880"/>
+          <wp:inline distT="0" distB="0" distL="0" distR="0" wp14:anchorId="1DCCC00E" wp14:editId="37E768A4">
+            <wp:extent cx="5146040" cy="3326130"/>
             <wp:effectExtent l="0" t="0" r="0" b="7620"/>
             <wp:docPr id="1787059267" name="Picture 1" descr="A picture containing text, screenshot&#10;&#10;Description automatically generated"/>
             <wp:cNvGraphicFramePr>
@@ -926,7 +929,7 @@
                   <pic:spPr>
                     <a:xfrm>
                       <a:off x="0" y="0"/>
-                      <a:ext cx="4307840" cy="3230880"/>
+                      <a:ext cx="5146040" cy="3326130"/>
                     </a:xfrm>
                     <a:prstGeom prst="rect">
                       <a:avLst/>
@@ -945,13 +948,6 @@
           <w:u w:val="single"/>
         </w:rPr>
       </w:pPr>
-    </w:p>
-    <w:p>
-      <w:pPr>
-        <w:rPr>
-          <w:u w:val="single"/>
-        </w:rPr>
-      </w:pPr>
       <w:r>
         <w:t>(</w:t>
       </w:r>
@@ -973,34 +969,50 @@
           <w:u w:val="single"/>
         </w:rPr>
       </w:pPr>
-    </w:p>
-    <w:p>
-      <w:pPr>
-        <w:rPr>
-          <w:u w:val="single"/>
-        </w:rPr>
-      </w:pPr>
-    </w:p>
-    <w:p>
-      <w:pPr>
-        <w:rPr>
-          <w:u w:val="single"/>
-        </w:rPr>
-      </w:pPr>
-    </w:p>
-    <w:p>
-      <w:pPr>
-        <w:rPr>
-          <w:u w:val="single"/>
-        </w:rPr>
-      </w:pPr>
-    </w:p>
-    <w:p>
-      <w:pPr>
-        <w:rPr>
-          <w:u w:val="single"/>
-        </w:rPr>
-      </w:pPr>
+      <w:r>
+        <w:rPr>
+          <w:u w:val="single"/>
+        </w:rPr>
+        <w:t>Bonus:</w:t>
+      </w:r>
+    </w:p>
+    <w:p>
+      <w:pPr>
+        <w:rPr>
+          <w:u w:val="single"/>
+        </w:rPr>
+      </w:pPr>
+      <w:r>
+        <w:t xml:space="preserve">At </w:t>
+      </w:r>
+      <w:proofErr w:type="gramStart"/>
+      <w:r>
+        <w:t>first</w:t>
+      </w:r>
+      <w:proofErr w:type="gramEnd"/>
+      <w:r>
+        <w:t xml:space="preserve"> I had some unsuccessful attempts on trying to add noise, or altering the noise scheduler, but I couldn’t find a proper way to get near the desired output. </w:t>
+      </w:r>
+      <w:proofErr w:type="gramStart"/>
+      <w:r>
+        <w:t>Finally</w:t>
+      </w:r>
+      <w:proofErr w:type="gramEnd"/>
+      <w:r>
+        <w:t xml:space="preserve"> I decided to alter the score, making it larger for points far away from the desired point, as it will effect the direction and magnitude of the change of the point. Additionally, based on results from </w:t>
+      </w:r>
+      <w:r>
+        <w:t>Q</w:t>
+      </w:r>
+      <w:r>
+        <w:t>2.2.2</w:t>
+      </w:r>
+      <w:r>
+        <w:t>.5</w:t>
+      </w:r>
+      <w:r>
+        <w:t>, I figured that changing the noise scheduler will reduce variance, and help me get the exact output.</w:t>
+      </w:r>
     </w:p>
     <w:p>
       <w:pPr>
@@ -1013,6 +1025,74 @@
           <w:u w:val="single"/>
         </w:rPr>
         <w:lastRenderedPageBreak/>
+        <w:drawing>
+          <wp:inline distT="0" distB="0" distL="0" distR="0" wp14:anchorId="4619A3FC" wp14:editId="52C8FC5D">
+            <wp:extent cx="4546600" cy="2462464"/>
+            <wp:effectExtent l="0" t="0" r="6350" b="0"/>
+            <wp:docPr id="1627389964" name="Picture 1" descr="A picture containing text, line, screenshot, diagram&#10;&#10;Description automatically generated"/>
+            <wp:cNvGraphicFramePr>
+              <a:graphicFrameLocks xmlns:a="http://schemas.openxmlformats.org/drawingml/2006/main" noChangeAspect="1"/>
+            </wp:cNvGraphicFramePr>
+            <a:graphic xmlns:a="http://schemas.openxmlformats.org/drawingml/2006/main">
+              <a:graphicData uri="http://schemas.openxmlformats.org/drawingml/2006/picture">
+                <pic:pic xmlns:pic="http://schemas.openxmlformats.org/drawingml/2006/picture">
+                  <pic:nvPicPr>
+                    <pic:cNvPr id="1627389964" name="Picture 1" descr="A picture containing text, line, screenshot, diagram&#10;&#10;Description automatically generated"/>
+                    <pic:cNvPicPr/>
+                  </pic:nvPicPr>
+                  <pic:blipFill>
+                    <a:blip r:embed="rId19"/>
+                    <a:stretch>
+                      <a:fillRect/>
+                    </a:stretch>
+                  </pic:blipFill>
+                  <pic:spPr>
+                    <a:xfrm>
+                      <a:off x="0" y="0"/>
+                      <a:ext cx="4561718" cy="2470652"/>
+                    </a:xfrm>
+                    <a:prstGeom prst="rect">
+                      <a:avLst/>
+                    </a:prstGeom>
+                  </pic:spPr>
+                </pic:pic>
+              </a:graphicData>
+            </a:graphic>
+          </wp:inline>
+        </w:drawing>
+      </w:r>
+    </w:p>
+    <w:p>
+      <w:pPr>
+        <w:rPr>
+          <w:u w:val="single"/>
+        </w:rPr>
+      </w:pPr>
+    </w:p>
+    <w:p>
+      <w:pPr>
+        <w:rPr>
+          <w:u w:val="single"/>
+        </w:rPr>
+      </w:pPr>
+    </w:p>
+    <w:p>
+      <w:pPr>
+        <w:rPr>
+          <w:u w:val="single"/>
+        </w:rPr>
+      </w:pPr>
+    </w:p>
+    <w:p>
+      <w:pPr>
+        <w:rPr>
+          <w:u w:val="single"/>
+        </w:rPr>
+      </w:pPr>
+      <w:r>
+        <w:rPr>
+          <w:u w:val="single"/>
+        </w:rPr>
         <w:t>3.2.4 – GPT-2:</w:t>
       </w:r>
     </w:p>
@@ -1044,7 +1124,7 @@
                     </pic:cNvPicPr>
                   </pic:nvPicPr>
                   <pic:blipFill>
-                    <a:blip r:embed="rId19">
+                    <a:blip r:embed="rId20">
                       <a:extLst>
                         <a:ext uri="{28A0092B-C50C-407E-A947-70E740481C1C}">
                           <a14:useLocalDpi xmlns:a14="http://schemas.microsoft.com/office/drawing/2010/main" val="0"/>
@@ -1076,8 +1156,10 @@
         </w:drawing>
       </w:r>
     </w:p>
-    <w:p>
-      <w:r>
+    <w:p/>
+    <w:p>
+      <w:r>
+        <w:lastRenderedPageBreak/>
         <w:t>2.</w:t>
       </w:r>
     </w:p>
@@ -1125,14 +1207,8 @@
         <w:t xml:space="preserve"> </w:t>
       </w:r>
     </w:p>
-    <w:p/>
-    <w:p/>
-    <w:p/>
-    <w:p/>
-    <w:p/>
-    <w:p>
-      <w:r>
-        <w:lastRenderedPageBreak/>
+    <w:p>
+      <w:r>
         <w:t>Inversion loss:</w:t>
       </w:r>
     </w:p>
@@ -1164,7 +1240,7 @@
                     </pic:cNvPicPr>
                   </pic:nvPicPr>
                   <pic:blipFill>
-                    <a:blip r:embed="rId20">
+                    <a:blip r:embed="rId21">
                       <a:extLst>
                         <a:ext uri="{28A0092B-C50C-407E-A947-70E740481C1C}">
                           <a14:useLocalDpi xmlns:a14="http://schemas.microsoft.com/office/drawing/2010/main" val="0"/>
@@ -1215,7 +1291,7 @@
                     <pic:cNvPicPr/>
                   </pic:nvPicPr>
                   <pic:blipFill>
-                    <a:blip r:embed="rId21"/>
+                    <a:blip r:embed="rId22"/>
                     <a:stretch>
                       <a:fillRect/>
                     </a:stretch>
@@ -1268,7 +1344,7 @@
                     <pic:cNvPicPr/>
                   </pic:nvPicPr>
                   <pic:blipFill>
-                    <a:blip r:embed="rId22"/>
+                    <a:blip r:embed="rId23"/>
                     <a:stretch>
                       <a:fillRect/>
                     </a:stretch>
@@ -1291,6 +1367,7 @@
     </w:p>
     <w:p>
       <w:r>
+        <w:lastRenderedPageBreak/>
         <w:t>According to the last transformer block, it seems that the model predicted the 11</w:t>
       </w:r>
       <w:r>
@@ -1351,7 +1428,7 @@
                     <pic:cNvPicPr/>
                   </pic:nvPicPr>
                   <pic:blipFill>
-                    <a:blip r:embed="rId23"/>
+                    <a:blip r:embed="rId24"/>
                     <a:stretch>
                       <a:fillRect/>
                     </a:stretch>
@@ -1425,7 +1502,6 @@
         </w:tabs>
       </w:pPr>
       <w:r>
-        <w:lastRenderedPageBreak/>
         <w:t>5.</w:t>
       </w:r>
       <w:r>
@@ -1463,7 +1539,7 @@
                     <pic:cNvPicPr/>
                   </pic:nvPicPr>
                   <pic:blipFill>
-                    <a:blip r:embed="rId24"/>
+                    <a:blip r:embed="rId25"/>
                     <a:stretch>
                       <a:fillRect/>
                     </a:stretch>

</xml_diff>